<commit_message>
MAJ du doc word.
</commit_message>
<xml_diff>
--- a/Ly_Ha (Kevin).docx
+++ b/Ly_Ha (Kevin).docx
@@ -115,33 +115,8 @@
                                   <w:color w:val="FFFFFF"/>
                                   <w:lang w:val="en-US"/>
                                 </w:rPr>
-                                <w:t xml:space="preserve">HA </w:t>
+                                <w:t>HA Kévin – LY Jean-michel</w:t>
                               </w:r>
-                              <w:proofErr w:type="spellStart"/>
-                              <w:r>
-                                <w:rPr>
-                                  <w:color w:val="FFFFFF"/>
-                                  <w:lang w:val="en-US"/>
-                                </w:rPr>
-                                <w:t>Kévin</w:t>
-                              </w:r>
-                              <w:proofErr w:type="spellEnd"/>
-                              <w:r>
-                                <w:rPr>
-                                  <w:color w:val="FFFFFF"/>
-                                  <w:lang w:val="en-US"/>
-                                </w:rPr>
-                                <w:t xml:space="preserve"> – LY Jean-</w:t>
-                              </w:r>
-                              <w:proofErr w:type="spellStart"/>
-                              <w:r>
-                                <w:rPr>
-                                  <w:color w:val="FFFFFF"/>
-                                  <w:lang w:val="en-US"/>
-                                </w:rPr>
-                                <w:t>michel</w:t>
-                              </w:r>
-                              <w:proofErr w:type="spellEnd"/>
                             </w:p>
                             <w:p>
                               <w:pPr>
@@ -259,33 +234,8 @@
                             <w:color w:val="FFFFFF"/>
                             <w:lang w:val="en-US"/>
                           </w:rPr>
-                          <w:t xml:space="preserve">HA </w:t>
+                          <w:t>HA Kévin – LY Jean-michel</w:t>
                         </w:r>
-                        <w:proofErr w:type="spellStart"/>
-                        <w:r>
-                          <w:rPr>
-                            <w:color w:val="FFFFFF"/>
-                            <w:lang w:val="en-US"/>
-                          </w:rPr>
-                          <w:t>Kévin</w:t>
-                        </w:r>
-                        <w:proofErr w:type="spellEnd"/>
-                        <w:r>
-                          <w:rPr>
-                            <w:color w:val="FFFFFF"/>
-                            <w:lang w:val="en-US"/>
-                          </w:rPr>
-                          <w:t xml:space="preserve"> – LY Jean-</w:t>
-                        </w:r>
-                        <w:proofErr w:type="spellStart"/>
-                        <w:r>
-                          <w:rPr>
-                            <w:color w:val="FFFFFF"/>
-                            <w:lang w:val="en-US"/>
-                          </w:rPr>
-                          <w:t>michel</w:t>
-                        </w:r>
-                        <w:proofErr w:type="spellEnd"/>
                       </w:p>
                       <w:p>
                         <w:pPr>
@@ -2764,39 +2714,7 @@
           <w:rFonts w:ascii="Times New Roman" w:hAnsi="Times New Roman" w:cs="Times New Roman"/>
           <w:szCs w:val="24"/>
         </w:rPr>
-        <w:t xml:space="preserve">Dans le cadre de notre cursus ingénieur et de l’UV modélisation pour la conception  des systèmes d’information, nous avons été chargé d’analyser le contexte organisationnel du groupe BNK et mettre en place des améliorations du système d’information. En effet, nous avions comme objectifs d’apporter de la rigueur à la gestion de leurs fournisseurs pour leur activité et </w:t>
-      </w:r>
-      <w:proofErr w:type="gramStart"/>
-      <w:r>
-        <w:rPr>
-          <w:rFonts w:ascii="Times New Roman" w:hAnsi="Times New Roman" w:cs="Times New Roman"/>
-          <w:szCs w:val="24"/>
-        </w:rPr>
-        <w:t>au suivis</w:t>
-      </w:r>
-      <w:proofErr w:type="gramEnd"/>
-      <w:r>
-        <w:rPr>
-          <w:rFonts w:ascii="Times New Roman" w:hAnsi="Times New Roman" w:cs="Times New Roman"/>
-          <w:szCs w:val="24"/>
-        </w:rPr>
-        <w:t xml:space="preserve"> du recrutement de ces derniers. Le but principal était d’introduire une réelle démarche qualité et un </w:t>
-      </w:r>
-      <w:proofErr w:type="gramStart"/>
-      <w:r>
-        <w:rPr>
-          <w:rFonts w:ascii="Times New Roman" w:hAnsi="Times New Roman" w:cs="Times New Roman"/>
-          <w:szCs w:val="24"/>
-        </w:rPr>
-        <w:t>suivis</w:t>
-      </w:r>
-      <w:proofErr w:type="gramEnd"/>
-      <w:r>
-        <w:rPr>
-          <w:rFonts w:ascii="Times New Roman" w:hAnsi="Times New Roman" w:cs="Times New Roman"/>
-          <w:szCs w:val="24"/>
-        </w:rPr>
-        <w:t xml:space="preserve"> rigoureux à travers un système d’information plus efficace et qui corresponde parfaitement aux attentes des employés de l’entreprise. Après avoir présenter l’entreprise et ses acteurs, nous exposerons, à l’aide de multiples diagrammes UML, l’analyse que nous avons faite des besoins exprimés par la maitrise d’ouvrage ainsi que des failles de son fonctionnement. Par la suite nous présenterons les principes de fonctionnement du système d’information que nous proposerons ainsi que les différentes méthodes qualité qui y sont incluses pour une meilleure productivité du système. En dernier lieu, nous entrerons plus en détail dans la conception des composantes du nouveau système d’information.</w:t>
+        <w:t>Dans le cadre de notre cursus ingénieur et de l’UV modélisation pour la conception  des systèmes d’information, nous avons été chargé d’analyser le contexte organisationnel du groupe BNK et mettre en place des améliorations du système d’information. En effet, nous avions comme objectifs d’apporter de la rigueur à la gestion de leurs fournisseurs pour leur activité et au suivis du recrutement de ces derniers. Le but principal était d’introduire une réelle démarche qualité et un suivis rigoureux à travers un système d’information plus efficace et qui corresponde parfaitement aux attentes des employés de l’entreprise. Après avoir présenter l’entreprise et ses acteurs, nous exposerons, à l’aide de multiples diagrammes UML, l’analyse que nous avons faite des besoins exprimés par la maitrise d’ouvrage ainsi que des failles de son fonctionnement. Par la suite nous présenterons les principes de fonctionnement du système d’information que nous proposerons ainsi que les différentes méthodes qualité qui y sont incluses pour une meilleure productivité du système. En dernier lieu, nous entrerons plus en détail dans la conception des composantes du nouveau système d’information.</w:t>
       </w:r>
     </w:p>
     <w:p>
@@ -3670,21 +3588,7 @@
         <w:rPr>
           <w:rFonts w:ascii="Times New Roman" w:hAnsi="Times New Roman" w:cs="Times New Roman"/>
         </w:rPr>
-        <w:t xml:space="preserve">Les relations des fournisseurs avec leurs contrats ne sont pas </w:t>
-      </w:r>
-      <w:proofErr w:type="gramStart"/>
-      <w:r>
-        <w:rPr>
-          <w:rFonts w:ascii="Times New Roman" w:hAnsi="Times New Roman" w:cs="Times New Roman"/>
-        </w:rPr>
-        <w:t>complet</w:t>
-      </w:r>
-      <w:proofErr w:type="gramEnd"/>
-      <w:r>
-        <w:rPr>
-          <w:rFonts w:ascii="Times New Roman" w:hAnsi="Times New Roman" w:cs="Times New Roman"/>
-        </w:rPr>
-        <w:t>.</w:t>
+        <w:t>Les relations des fournisseurs avec leurs contrats ne sont pas complet.</w:t>
       </w:r>
     </w:p>
     <w:p>
@@ -4612,15 +4516,7 @@
         </w:rPr>
       </w:pPr>
       <w:r>
-        <w:t xml:space="preserve">Pour chacun de ces diagrammes, l’authentification est nécessaire pour réaliser les scénarios </w:t>
-      </w:r>
-      <w:proofErr w:type="gramStart"/>
-      <w:r>
-        <w:t>mais</w:t>
-      </w:r>
-      <w:proofErr w:type="gramEnd"/>
-      <w:r>
-        <w:t xml:space="preserve"> pour clarifier au mieux, nous avons préféré éviter de surcharger ces diagrammes </w:t>
+        <w:t xml:space="preserve">Pour chacun de ces diagrammes, l’authentification est nécessaire pour réaliser les scénarios mais pour clarifier au mieux, nous avons préféré éviter de surcharger ces diagrammes </w:t>
       </w:r>
       <w:r>
         <w:t xml:space="preserve">avec un </w:t>
@@ -4629,21 +4525,7 @@
         <w:rPr>
           <w:rFonts w:ascii="Times New Roman" w:hAnsi="Times New Roman" w:cs="Times New Roman"/>
         </w:rPr>
-        <w:t>fragment « </w:t>
-      </w:r>
-      <w:proofErr w:type="spellStart"/>
-      <w:r>
-        <w:rPr>
-          <w:rFonts w:ascii="Times New Roman" w:hAnsi="Times New Roman" w:cs="Times New Roman"/>
-        </w:rPr>
-        <w:t>Ref</w:t>
-      </w:r>
-      <w:proofErr w:type="spellEnd"/>
-      <w:r>
-        <w:rPr>
-          <w:rFonts w:ascii="Times New Roman" w:hAnsi="Times New Roman" w:cs="Times New Roman"/>
-        </w:rPr>
-        <w:t xml:space="preserve"> vers Authentification »</w:t>
+        <w:t>fragment « Ref vers Authentification »</w:t>
       </w:r>
     </w:p>
     <w:p>
@@ -4799,13 +4681,8 @@
         </w:numPr>
       </w:pPr>
       <w:r>
-        <w:t xml:space="preserve">L’utilisateur rentre son login et son </w:t>
-      </w:r>
-      <w:proofErr w:type="spellStart"/>
-      <w:r>
-        <w:t>password</w:t>
-      </w:r>
-      <w:proofErr w:type="spellEnd"/>
+        <w:t>L’utilisateur rentre son login et son password</w:t>
+      </w:r>
     </w:p>
     <w:p>
       <w:pPr>
@@ -4828,15 +4705,7 @@
         </w:numPr>
       </w:pPr>
       <w:r>
-        <w:t>Le système accède à la table « </w:t>
-      </w:r>
-      <w:proofErr w:type="spellStart"/>
-      <w:r>
-        <w:t>Account</w:t>
-      </w:r>
-      <w:proofErr w:type="spellEnd"/>
-      <w:r>
-        <w:t> » dans la base de données et valide que l’authentification est correcte</w:t>
+        <w:t>Le système accède à la table « Account » dans la base de données et valide que l’authentification est correcte</w:t>
       </w:r>
     </w:p>
     <w:p>
@@ -6365,25 +6234,7 @@
           <w:sz w:val="24"/>
           <w:szCs w:val="24"/>
         </w:rPr>
-        <w:t xml:space="preserve">système </w:t>
-      </w:r>
-      <w:proofErr w:type="spellStart"/>
-      <w:r>
-        <w:rPr>
-          <w:rFonts w:ascii="Times New Roman" w:hAnsi="Times New Roman" w:cs="Times New Roman"/>
-          <w:sz w:val="24"/>
-          <w:szCs w:val="24"/>
-        </w:rPr>
-        <w:t>renvoit</w:t>
-      </w:r>
-      <w:proofErr w:type="spellEnd"/>
-      <w:r>
-        <w:rPr>
-          <w:rFonts w:ascii="Times New Roman" w:hAnsi="Times New Roman" w:cs="Times New Roman"/>
-          <w:sz w:val="24"/>
-          <w:szCs w:val="24"/>
-        </w:rPr>
-        <w:t xml:space="preserve"> un formulaire</w:t>
+        <w:t>système renvoit un formulaire</w:t>
       </w:r>
     </w:p>
     <w:p>
@@ -6639,25 +6490,7 @@
           <w:sz w:val="24"/>
           <w:szCs w:val="24"/>
         </w:rPr>
-        <w:t xml:space="preserve">Pré-conditions : L’annonce a été </w:t>
-      </w:r>
-      <w:proofErr w:type="gramStart"/>
-      <w:r>
-        <w:rPr>
-          <w:rFonts w:ascii="Times New Roman" w:hAnsi="Times New Roman" w:cs="Times New Roman"/>
-          <w:sz w:val="24"/>
-          <w:szCs w:val="24"/>
-        </w:rPr>
-        <w:t>associé</w:t>
-      </w:r>
-      <w:proofErr w:type="gramEnd"/>
-      <w:r>
-        <w:rPr>
-          <w:rFonts w:ascii="Times New Roman" w:hAnsi="Times New Roman" w:cs="Times New Roman"/>
-          <w:sz w:val="24"/>
-          <w:szCs w:val="24"/>
-        </w:rPr>
-        <w:t xml:space="preserve"> à un client</w:t>
+        <w:t>Pré-conditions : L’annonce a été associé à un client</w:t>
       </w:r>
     </w:p>
     <w:p>
@@ -10509,6 +10342,33 @@
         <w:t>Diagramme de classe – termes du domaine</w:t>
       </w:r>
     </w:p>
+    <w:p/>
+    <w:p>
+      <w:r>
+        <w:t xml:space="preserve">Une fois après avoir </w:t>
+      </w:r>
+      <w:r>
+        <w:t>cerné toutes</w:t>
+      </w:r>
+      <w:r>
+        <w:t xml:space="preserve"> les fonctionnalités de l’ancien système d’information</w:t>
+      </w:r>
+      <w:r>
+        <w:t xml:space="preserve">, nous allons </w:t>
+      </w:r>
+      <w:r>
+        <w:t xml:space="preserve">illustrer les relations </w:t>
+      </w:r>
+      <w:r>
+        <w:t>de notre nouveau système d’information avec la base de données</w:t>
+      </w:r>
+      <w:r>
+        <w:t xml:space="preserve"> grâce aux diagrammes de classes</w:t>
+      </w:r>
+      <w:r>
+        <w:t xml:space="preserve">. </w:t>
+      </w:r>
+    </w:p>
     <w:p>
       <w:pPr>
         <w:pStyle w:val="Titre3"/>
@@ -10520,12 +10380,158 @@
         <w:t>demandes des clients</w:t>
       </w:r>
     </w:p>
+    <w:p/>
+    <w:p>
+      <w:pPr>
+        <w:jc w:val="center"/>
+        <w:rPr>
+          <w:color w:val="FF0000"/>
+        </w:rPr>
+      </w:pPr>
+      <w:r>
+        <w:rPr>
+          <w:color w:val="FF0000"/>
+        </w:rPr>
+        <w:t>A REMPLIR</w:t>
+      </w:r>
+    </w:p>
+    <w:p>
+      <w:pPr>
+        <w:jc w:val="center"/>
+        <w:rPr>
+          <w:color w:val="FF0000"/>
+        </w:rPr>
+      </w:pPr>
+    </w:p>
+    <w:p>
+      <w:pPr>
+        <w:jc w:val="center"/>
+        <w:rPr>
+          <w:color w:val="FF0000"/>
+        </w:rPr>
+      </w:pPr>
+    </w:p>
+    <w:p>
+      <w:pPr>
+        <w:jc w:val="center"/>
+        <w:rPr>
+          <w:color w:val="FF0000"/>
+        </w:rPr>
+      </w:pPr>
+    </w:p>
+    <w:p>
+      <w:pPr>
+        <w:jc w:val="center"/>
+        <w:rPr>
+          <w:color w:val="FF0000"/>
+        </w:rPr>
+      </w:pPr>
+    </w:p>
+    <w:p>
+      <w:pPr>
+        <w:jc w:val="center"/>
+        <w:rPr>
+          <w:color w:val="FF0000"/>
+        </w:rPr>
+      </w:pPr>
+    </w:p>
+    <w:p>
+      <w:pPr>
+        <w:rPr>
+          <w:color w:val="FF0000"/>
+        </w:rPr>
+      </w:pPr>
+    </w:p>
+    <w:p>
+      <w:pPr>
+        <w:jc w:val="center"/>
+        <w:rPr>
+          <w:color w:val="FF0000"/>
+        </w:rPr>
+      </w:pPr>
+    </w:p>
     <w:p>
       <w:pPr>
         <w:pStyle w:val="Titre3"/>
       </w:pPr>
       <w:r>
+        <w:lastRenderedPageBreak/>
         <w:t>Terme du sous domaine de la gestion des recherches de fournisseurs</w:t>
+      </w:r>
+    </w:p>
+    <w:p/>
+    <w:p>
+      <w:r>
+        <w:rPr>
+          <w:noProof/>
+        </w:rPr>
+        <w:drawing>
+          <wp:anchor distT="0" distB="0" distL="114300" distR="114300" simplePos="0" relativeHeight="251698176" behindDoc="0" locked="0" layoutInCell="1" allowOverlap="1" wp14:anchorId="34A04F0D" wp14:editId="73114BB1">
+            <wp:simplePos x="0" y="0"/>
+            <wp:positionH relativeFrom="column">
+              <wp:posOffset>-228600</wp:posOffset>
+            </wp:positionH>
+            <wp:positionV relativeFrom="paragraph">
+              <wp:posOffset>68580</wp:posOffset>
+            </wp:positionV>
+            <wp:extent cx="6515100" cy="6066155"/>
+            <wp:effectExtent l="0" t="0" r="12700" b="4445"/>
+            <wp:wrapNone/>
+            <wp:docPr id="46" name="Image 46" descr="Macintosh HD:Documents:Ingénieur:IF02:ProjetIF02P14:Diagrammes de classes:Class RechercheFournisseur.png"/>
+            <wp:cNvGraphicFramePr>
+              <a:graphicFrameLocks xmlns:a="http://schemas.openxmlformats.org/drawingml/2006/main" noChangeAspect="1"/>
+            </wp:cNvGraphicFramePr>
+            <a:graphic xmlns:a="http://schemas.openxmlformats.org/drawingml/2006/main">
+              <a:graphicData uri="http://schemas.openxmlformats.org/drawingml/2006/picture">
+                <pic:pic xmlns:pic="http://schemas.openxmlformats.org/drawingml/2006/picture">
+                  <pic:nvPicPr>
+                    <pic:cNvPr id="0" name="Picture 14" descr="Macintosh HD:Documents:Ingénieur:IF02:ProjetIF02P14:Diagrammes de classes:Class RechercheFournisseur.png"/>
+                    <pic:cNvPicPr>
+                      <a:picLocks noChangeAspect="1" noChangeArrowheads="1"/>
+                    </pic:cNvPicPr>
+                  </pic:nvPicPr>
+                  <pic:blipFill>
+                    <a:blip r:embed="rId33">
+                      <a:extLst>
+                        <a:ext uri="{28A0092B-C50C-407E-A947-70E740481C1C}">
+                          <a14:useLocalDpi xmlns:a14="http://schemas.microsoft.com/office/drawing/2010/main" val="0"/>
+                        </a:ext>
+                      </a:extLst>
+                    </a:blip>
+                    <a:srcRect/>
+                    <a:stretch>
+                      <a:fillRect/>
+                    </a:stretch>
+                  </pic:blipFill>
+                  <pic:spPr bwMode="auto">
+                    <a:xfrm>
+                      <a:off x="0" y="0"/>
+                      <a:ext cx="6515100" cy="6066155"/>
+                    </a:xfrm>
+                    <a:prstGeom prst="rect">
+                      <a:avLst/>
+                    </a:prstGeom>
+                    <a:noFill/>
+                    <a:ln>
+                      <a:noFill/>
+                    </a:ln>
+                    <a:extLst>
+                      <a:ext uri="{FAA26D3D-D897-4be2-8F04-BA451C77F1D7}">
+                        <ma14:placeholderFlag xmlns:ma14="http://schemas.microsoft.com/office/mac/drawingml/2011/main"/>
+                      </a:ext>
+                    </a:extLst>
+                  </pic:spPr>
+                </pic:pic>
+              </a:graphicData>
+            </a:graphic>
+            <wp14:sizeRelH relativeFrom="page">
+              <wp14:pctWidth>0</wp14:pctWidth>
+            </wp14:sizeRelH>
+            <wp14:sizeRelV relativeFrom="page">
+              <wp14:pctHeight>0</wp14:pctHeight>
+            </wp14:sizeRelV>
+          </wp:anchor>
+        </w:drawing>
       </w:r>
     </w:p>
     <w:p>
@@ -10550,11 +10556,296 @@
         <w:pStyle w:val="Titre2"/>
       </w:pPr>
       <w:r>
+        <w:t>Diagramme d’états-transitions – évolution des objets métiers</w:t>
+      </w:r>
+    </w:p>
+    <w:p>
+      <w:pPr>
+        <w:widowControl w:val="0"/>
+        <w:tabs>
+          <w:tab w:val="left" w:pos="560"/>
+          <w:tab w:val="left" w:pos="1120"/>
+          <w:tab w:val="left" w:pos="1680"/>
+          <w:tab w:val="left" w:pos="2240"/>
+          <w:tab w:val="left" w:pos="2800"/>
+          <w:tab w:val="left" w:pos="3360"/>
+          <w:tab w:val="left" w:pos="3920"/>
+          <w:tab w:val="left" w:pos="4480"/>
+          <w:tab w:val="left" w:pos="5040"/>
+          <w:tab w:val="left" w:pos="5600"/>
+          <w:tab w:val="left" w:pos="6160"/>
+          <w:tab w:val="left" w:pos="6720"/>
+        </w:tabs>
+        <w:autoSpaceDE w:val="0"/>
+        <w:autoSpaceDN w:val="0"/>
+        <w:adjustRightInd w:val="0"/>
+        <w:ind w:firstLine="567"/>
+        <w:jc w:val="both"/>
+        <w:rPr>
+          <w:rFonts w:ascii="Times New Roman" w:hAnsi="Times New Roman" w:cs="Times New Roman"/>
+          <w:sz w:val="22"/>
+        </w:rPr>
+      </w:pPr>
+    </w:p>
+    <w:p>
+      <w:pPr>
+        <w:widowControl w:val="0"/>
+        <w:tabs>
+          <w:tab w:val="left" w:pos="0"/>
+          <w:tab w:val="left" w:pos="1680"/>
+          <w:tab w:val="left" w:pos="2240"/>
+          <w:tab w:val="left" w:pos="2800"/>
+          <w:tab w:val="left" w:pos="3360"/>
+          <w:tab w:val="left" w:pos="3920"/>
+          <w:tab w:val="left" w:pos="4480"/>
+          <w:tab w:val="left" w:pos="5040"/>
+          <w:tab w:val="left" w:pos="5600"/>
+          <w:tab w:val="left" w:pos="6160"/>
+          <w:tab w:val="left" w:pos="6720"/>
+        </w:tabs>
+        <w:autoSpaceDE w:val="0"/>
+        <w:autoSpaceDN w:val="0"/>
+        <w:adjustRightInd w:val="0"/>
+        <w:ind w:firstLine="567"/>
+        <w:rPr>
+          <w:rFonts w:ascii="Times New Roman" w:hAnsi="Times New Roman" w:cs="Times New Roman"/>
+          <w:szCs w:val="24"/>
+        </w:rPr>
+      </w:pPr>
+      <w:r>
+        <w:rPr>
+          <w:rFonts w:ascii="Times New Roman" w:hAnsi="Times New Roman" w:cs="Times New Roman"/>
+          <w:szCs w:val="24"/>
+        </w:rPr>
+        <w:t>N</w:t>
+      </w:r>
+      <w:r>
+        <w:rPr>
+          <w:rFonts w:ascii="Times New Roman" w:hAnsi="Times New Roman" w:cs="Times New Roman"/>
+          <w:szCs w:val="24"/>
+        </w:rPr>
+        <w:t>ous allons nous servir d</w:t>
+      </w:r>
+      <w:r>
+        <w:rPr>
+          <w:rFonts w:ascii="Times New Roman" w:hAnsi="Times New Roman" w:cs="Times New Roman"/>
+          <w:szCs w:val="24"/>
+        </w:rPr>
+        <w:t>u diagramme d’états-transitions après</w:t>
+      </w:r>
+      <w:r>
+        <w:rPr>
+          <w:rFonts w:ascii="Times New Roman" w:hAnsi="Times New Roman" w:cs="Times New Roman"/>
+          <w:szCs w:val="24"/>
+        </w:rPr>
+        <w:t xml:space="preserve"> avoir étudier les interactions</w:t>
+      </w:r>
+      <w:r>
+        <w:rPr>
+          <w:rFonts w:ascii="Times New Roman" w:hAnsi="Times New Roman" w:cs="Times New Roman"/>
+          <w:szCs w:val="24"/>
+        </w:rPr>
+        <w:br/>
+      </w:r>
+      <w:r>
+        <w:rPr>
+          <w:rFonts w:ascii="Times New Roman" w:hAnsi="Times New Roman" w:cs="Times New Roman"/>
+          <w:szCs w:val="24"/>
+        </w:rPr>
+        <w:t xml:space="preserve">des </w:t>
+      </w:r>
+      <w:r>
+        <w:rPr>
+          <w:rFonts w:ascii="Times New Roman" w:hAnsi="Times New Roman" w:cs="Times New Roman"/>
+          <w:szCs w:val="24"/>
+        </w:rPr>
+        <w:t>objets métiers du système. Désormais, nous allons nous intéresser à leur cycle de vie dans notre nouveau système d’information</w:t>
+      </w:r>
+      <w:r>
+        <w:rPr>
+          <w:rFonts w:ascii="Times New Roman" w:hAnsi="Times New Roman" w:cs="Times New Roman"/>
+          <w:szCs w:val="24"/>
+        </w:rPr>
+        <w:t xml:space="preserve">. Ainsi, nous pouvons représenter les différents états d’un objet </w:t>
+      </w:r>
+      <w:r>
+        <w:rPr>
+          <w:rFonts w:ascii="Times New Roman" w:hAnsi="Times New Roman" w:cs="Times New Roman"/>
+          <w:szCs w:val="24"/>
+        </w:rPr>
+        <w:t>pour</w:t>
+      </w:r>
+      <w:r>
+        <w:rPr>
+          <w:rFonts w:ascii="Times New Roman" w:hAnsi="Times New Roman" w:cs="Times New Roman"/>
+          <w:szCs w:val="24"/>
+        </w:rPr>
+        <w:t xml:space="preserve"> de la réalisation d’une tâche.</w:t>
+      </w:r>
+      <w:r>
+        <w:rPr>
+          <w:rFonts w:ascii="Times New Roman" w:hAnsi="Times New Roman" w:cs="Times New Roman"/>
+          <w:szCs w:val="24"/>
+        </w:rPr>
+        <w:t xml:space="preserve"> </w:t>
+      </w:r>
+      <w:r>
+        <w:rPr>
+          <w:rFonts w:ascii="Times New Roman" w:hAnsi="Times New Roman" w:cs="Times New Roman"/>
+          <w:szCs w:val="24"/>
+        </w:rPr>
+        <w:t xml:space="preserve">C’est pourquoi nous avons décidé </w:t>
+      </w:r>
+      <w:r>
+        <w:rPr>
+          <w:rFonts w:ascii="Times New Roman" w:hAnsi="Times New Roman" w:cs="Times New Roman"/>
+          <w:szCs w:val="24"/>
+        </w:rPr>
+        <w:t>de modéliser quatres diagrammes : « Annonce », « Contrat », « Ticket d’entretien » et « CV ».</w:t>
+      </w:r>
+    </w:p>
+    <w:p>
+      <w:pPr>
+        <w:widowControl w:val="0"/>
+        <w:tabs>
+          <w:tab w:val="left" w:pos="0"/>
+          <w:tab w:val="left" w:pos="1680"/>
+          <w:tab w:val="left" w:pos="2240"/>
+          <w:tab w:val="left" w:pos="2800"/>
+          <w:tab w:val="left" w:pos="3360"/>
+          <w:tab w:val="left" w:pos="3920"/>
+          <w:tab w:val="left" w:pos="4480"/>
+          <w:tab w:val="left" w:pos="5040"/>
+          <w:tab w:val="left" w:pos="5600"/>
+          <w:tab w:val="left" w:pos="6160"/>
+          <w:tab w:val="left" w:pos="6720"/>
+        </w:tabs>
+        <w:autoSpaceDE w:val="0"/>
+        <w:autoSpaceDN w:val="0"/>
+        <w:adjustRightInd w:val="0"/>
+        <w:ind w:firstLine="567"/>
+        <w:rPr>
+          <w:rFonts w:ascii="Times New Roman" w:hAnsi="Times New Roman" w:cs="Times New Roman"/>
+          <w:szCs w:val="24"/>
+        </w:rPr>
+      </w:pPr>
+    </w:p>
+    <w:p>
+      <w:pPr>
+        <w:widowControl w:val="0"/>
+        <w:tabs>
+          <w:tab w:val="left" w:pos="0"/>
+          <w:tab w:val="left" w:pos="1680"/>
+          <w:tab w:val="left" w:pos="2240"/>
+          <w:tab w:val="left" w:pos="2800"/>
+          <w:tab w:val="left" w:pos="3360"/>
+          <w:tab w:val="left" w:pos="3920"/>
+          <w:tab w:val="left" w:pos="4480"/>
+          <w:tab w:val="left" w:pos="5040"/>
+          <w:tab w:val="left" w:pos="5600"/>
+          <w:tab w:val="left" w:pos="6160"/>
+          <w:tab w:val="left" w:pos="6720"/>
+        </w:tabs>
+        <w:autoSpaceDE w:val="0"/>
+        <w:autoSpaceDN w:val="0"/>
+        <w:adjustRightInd w:val="0"/>
+        <w:ind w:firstLine="567"/>
+        <w:rPr>
+          <w:rFonts w:ascii="Times New Roman" w:hAnsi="Times New Roman" w:cs="Times New Roman"/>
+          <w:szCs w:val="24"/>
+        </w:rPr>
+      </w:pPr>
+    </w:p>
+    <w:p>
+      <w:pPr>
+        <w:widowControl w:val="0"/>
+        <w:tabs>
+          <w:tab w:val="left" w:pos="0"/>
+          <w:tab w:val="left" w:pos="1680"/>
+          <w:tab w:val="left" w:pos="2240"/>
+          <w:tab w:val="left" w:pos="2800"/>
+          <w:tab w:val="left" w:pos="3360"/>
+          <w:tab w:val="left" w:pos="3920"/>
+          <w:tab w:val="left" w:pos="4480"/>
+          <w:tab w:val="left" w:pos="5040"/>
+          <w:tab w:val="left" w:pos="5600"/>
+          <w:tab w:val="left" w:pos="6160"/>
+          <w:tab w:val="left" w:pos="6720"/>
+        </w:tabs>
+        <w:autoSpaceDE w:val="0"/>
+        <w:autoSpaceDN w:val="0"/>
+        <w:adjustRightInd w:val="0"/>
+        <w:ind w:firstLine="567"/>
+        <w:rPr>
+          <w:rFonts w:ascii="Times New Roman" w:hAnsi="Times New Roman" w:cs="Times New Roman"/>
+          <w:szCs w:val="24"/>
+        </w:rPr>
+      </w:pPr>
+    </w:p>
+    <w:p>
+      <w:pPr>
+        <w:widowControl w:val="0"/>
+        <w:tabs>
+          <w:tab w:val="left" w:pos="0"/>
+          <w:tab w:val="left" w:pos="1680"/>
+          <w:tab w:val="left" w:pos="2240"/>
+          <w:tab w:val="left" w:pos="2800"/>
+          <w:tab w:val="left" w:pos="3360"/>
+          <w:tab w:val="left" w:pos="3920"/>
+          <w:tab w:val="left" w:pos="4480"/>
+          <w:tab w:val="left" w:pos="5040"/>
+          <w:tab w:val="left" w:pos="5600"/>
+          <w:tab w:val="left" w:pos="6160"/>
+          <w:tab w:val="left" w:pos="6720"/>
+        </w:tabs>
+        <w:autoSpaceDE w:val="0"/>
+        <w:autoSpaceDN w:val="0"/>
+        <w:adjustRightInd w:val="0"/>
+        <w:ind w:firstLine="567"/>
+        <w:rPr>
+          <w:rFonts w:ascii="Times New Roman" w:hAnsi="Times New Roman" w:cs="Times New Roman"/>
+          <w:szCs w:val="24"/>
+        </w:rPr>
+      </w:pPr>
+    </w:p>
+    <w:p>
+      <w:pPr>
+        <w:pStyle w:val="Titre4"/>
+      </w:pPr>
+      <w:r>
+        <w:t>Diagramme de classes de « Recherche fournisseur »</w:t>
+      </w:r>
+    </w:p>
+    <w:p/>
+    <w:p>
+      <w:r>
+        <w:t>Dans ce diagramme, nous avons deux agrégations et une composition</w:t>
+      </w:r>
+      <w:r>
+        <w:t xml:space="preserve"> : </w:t>
+      </w:r>
+      <w:r>
+        <w:br/>
+        <w:t>- Si le planning est supprimé, alors le ticket d’entretien est supprimé également.</w:t>
+      </w:r>
+      <w:r>
+        <w:br/>
+      </w:r>
+      <w:r>
+        <w:t>- Les annonces agrègent plusieurs CV mais si l’annonce est supprimée, les CVs existent encore.</w:t>
+      </w:r>
+      <w:r>
+        <w:br/>
+        <w:t xml:space="preserve">- Les clients agrègent également plusieurs annonces mais si ils sont supprimés de la base les </w:t>
+      </w:r>
+      <w:r>
         <w:lastRenderedPageBreak/>
-        <w:t>Diagramme d’états-transitions – évolution des objets métiers</w:t>
-      </w:r>
-    </w:p>
-    <w:p/>
+        <w:t>annonces peuvent encore exister</w:t>
+      </w:r>
+      <w:r>
+        <w:br/>
+      </w:r>
+    </w:p>
     <w:p>
       <w:pPr>
         <w:pStyle w:val="Titre3"/>
@@ -10589,7 +10880,7 @@
                     </pic:cNvPicPr>
                   </pic:nvPicPr>
                   <pic:blipFill>
-                    <a:blip r:embed="rId33">
+                    <a:blip r:embed="rId34">
                       <a:extLst>
                         <a:ext uri="{28A0092B-C50C-407E-A947-70E740481C1C}">
                           <a14:useLocalDpi xmlns:a14="http://schemas.microsoft.com/office/drawing/2010/main" val="0"/>
@@ -10687,7 +10978,7 @@
                     </pic:cNvPicPr>
                   </pic:nvPicPr>
                   <pic:blipFill>
-                    <a:blip r:embed="rId34">
+                    <a:blip r:embed="rId35">
                       <a:extLst>
                         <a:ext uri="{28A0092B-C50C-407E-A947-70E740481C1C}">
                           <a14:useLocalDpi xmlns:a14="http://schemas.microsoft.com/office/drawing/2010/main" val="0"/>
@@ -10733,20 +11024,27 @@
         <w:t>Evolution de l’objet « Contrat»</w:t>
       </w:r>
     </w:p>
+    <w:p>
+      <w:pPr>
+        <w:pStyle w:val="Titre4"/>
+      </w:pPr>
+      <w:r>
+        <w:t>Diagramme d’états-transitions de « Contrat »</w:t>
+      </w:r>
+    </w:p>
     <w:p/>
     <w:p/>
     <w:p/>
     <w:p/>
     <w:p/>
     <w:p/>
+    <w:p>
+      <w:bookmarkStart w:id="28" w:name="_GoBack"/>
+      <w:bookmarkEnd w:id="28"/>
+    </w:p>
     <w:p/>
     <w:p/>
     <w:p/>
-    <w:p/>
-    <w:p>
-      <w:bookmarkStart w:id="28" w:name="_GoBack"/>
-      <w:bookmarkEnd w:id="28"/>
-    </w:p>
     <w:p>
       <w:pPr>
         <w:pStyle w:val="Titre3"/>
@@ -10756,12 +11054,43 @@
         <w:t>Evolution de l’objet « Ticket d’entretien»</w:t>
       </w:r>
     </w:p>
+    <w:p/>
+    <w:p>
+      <w:pPr>
+        <w:ind w:firstLine="720"/>
+        <w:jc w:val="center"/>
+        <w:rPr>
+          <w:color w:val="FF0000"/>
+        </w:rPr>
+      </w:pPr>
+      <w:r>
+        <w:rPr>
+          <w:color w:val="FF0000"/>
+        </w:rPr>
+        <w:t>A REMPLIR</w:t>
+      </w:r>
+    </w:p>
     <w:p>
       <w:pPr>
         <w:pStyle w:val="Titre3"/>
       </w:pPr>
       <w:r>
         <w:t>Evolution de l’objet « CV» (Pas encore sur à voir si c’est judicieux)</w:t>
+      </w:r>
+    </w:p>
+    <w:p/>
+    <w:p>
+      <w:pPr>
+        <w:jc w:val="center"/>
+        <w:rPr>
+          <w:color w:val="FF0000"/>
+        </w:rPr>
+      </w:pPr>
+      <w:r>
+        <w:rPr>
+          <w:color w:val="FF0000"/>
+        </w:rPr>
+        <w:t>A REMPLIR</w:t>
       </w:r>
     </w:p>
     <w:p/>
@@ -10776,11 +11105,27 @@
     </w:p>
     <w:p/>
     <w:p/>
-    <w:p/>
+    <w:p>
+      <w:pPr>
+        <w:tabs>
+          <w:tab w:val="left" w:pos="3655"/>
+        </w:tabs>
+        <w:jc w:val="center"/>
+        <w:rPr>
+          <w:color w:val="FF0000"/>
+        </w:rPr>
+      </w:pPr>
+      <w:r>
+        <w:rPr>
+          <w:color w:val="FF0000"/>
+        </w:rPr>
+        <w:t>A REMPLIR</w:t>
+      </w:r>
+    </w:p>
     <w:p/>
     <w:p/>
     <w:sectPr>
-      <w:footerReference w:type="default" r:id="rId35"/>
+      <w:footerReference w:type="default" r:id="rId36"/>
       <w:pgSz w:w="12240" w:h="15840"/>
       <w:pgMar w:top="1418" w:right="1418" w:bottom="1418" w:left="1418" w:header="720" w:footer="720" w:gutter="0"/>
       <w:pgNumType w:start="0"/>
@@ -10985,7 +11330,7 @@
               <w:noProof/>
               <w:color w:val="FFFFFF" w:themeColor="background1"/>
             </w:rPr>
-            <w:t>30</w:t>
+            <w:t>31</w:t>
           </w:r>
           <w:r>
             <w:rPr>
@@ -16839,7 +17184,7 @@
 </file>
 
 <file path=customXml/itemProps4.xml><?xml version="1.0" encoding="utf-8"?>
-<ds:datastoreItem xmlns:ds="http://schemas.openxmlformats.org/officeDocument/2006/customXml" ds:itemID="{CC2086B1-1D50-8041-9CA1-1FD3FCA07152}">
+<ds:datastoreItem xmlns:ds="http://schemas.openxmlformats.org/officeDocument/2006/customXml" ds:itemID="{133FAC6B-0E31-E141-B5F1-89E72BF95D81}">
   <ds:schemaRefs>
     <ds:schemaRef ds:uri="http://schemas.openxmlformats.org/officeDocument/2006/bibliography"/>
   </ds:schemaRefs>

</xml_diff>

<commit_message>
Ajout DetatTransition ticketd'entretien et comptenreud
</commit_message>
<xml_diff>
--- a/Ly_Ha (Kevin).docx
+++ b/Ly_Ha (Kevin).docx
@@ -16862,7 +16862,61 @@
       </w:r>
       <w:bookmarkEnd w:id="58"/>
     </w:p>
-    <w:p/>
+    <w:p>
+      <w:r>
+        <w:rPr>
+          <w:noProof/>
+        </w:rPr>
+        <w:drawing>
+          <wp:inline distT="0" distB="0" distL="0" distR="0" wp14:anchorId="2A0B45F2" wp14:editId="4BD940AD">
+            <wp:extent cx="5963920" cy="2235200"/>
+            <wp:effectExtent l="0" t="0" r="5080" b="0"/>
+            <wp:docPr id="25" name="Image 25" descr="Macintosh HD:Users:jean-michelly:Projets:Diagramme d'états-transitions:Etats-transitions Ticket d'entretien.png"/>
+            <wp:cNvGraphicFramePr>
+              <a:graphicFrameLocks xmlns:a="http://schemas.openxmlformats.org/drawingml/2006/main" noChangeAspect="1"/>
+            </wp:cNvGraphicFramePr>
+            <a:graphic xmlns:a="http://schemas.openxmlformats.org/drawingml/2006/main">
+              <a:graphicData uri="http://schemas.openxmlformats.org/drawingml/2006/picture">
+                <pic:pic xmlns:pic="http://schemas.openxmlformats.org/drawingml/2006/picture">
+                  <pic:nvPicPr>
+                    <pic:cNvPr id="0" name="Picture 1" descr="Macintosh HD:Users:jean-michelly:Projets:Diagramme d'états-transitions:Etats-transitions Ticket d'entretien.png"/>
+                    <pic:cNvPicPr>
+                      <a:picLocks noChangeAspect="1" noChangeArrowheads="1"/>
+                    </pic:cNvPicPr>
+                  </pic:nvPicPr>
+                  <pic:blipFill>
+                    <a:blip r:embed="rId43">
+                      <a:extLst>
+                        <a:ext uri="{28A0092B-C50C-407E-A947-70E740481C1C}">
+                          <a14:useLocalDpi xmlns:a14="http://schemas.microsoft.com/office/drawing/2010/main" val="0"/>
+                        </a:ext>
+                      </a:extLst>
+                    </a:blip>
+                    <a:srcRect/>
+                    <a:stretch>
+                      <a:fillRect/>
+                    </a:stretch>
+                  </pic:blipFill>
+                  <pic:spPr bwMode="auto">
+                    <a:xfrm>
+                      <a:off x="0" y="0"/>
+                      <a:ext cx="5963920" cy="2235200"/>
+                    </a:xfrm>
+                    <a:prstGeom prst="rect">
+                      <a:avLst/>
+                    </a:prstGeom>
+                    <a:noFill/>
+                    <a:ln>
+                      <a:noFill/>
+                    </a:ln>
+                  </pic:spPr>
+                </pic:pic>
+              </a:graphicData>
+            </a:graphic>
+          </wp:inline>
+        </w:drawing>
+      </w:r>
+    </w:p>
     <w:p>
       <w:pPr>
         <w:ind w:left="131" w:firstLine="720"/>
@@ -16871,12 +16925,6 @@
           <w:color w:val="FF0000"/>
         </w:rPr>
       </w:pPr>
-      <w:r>
-        <w:rPr>
-          <w:color w:val="FF0000"/>
-        </w:rPr>
-        <w:t>A REMPLIR</w:t>
-      </w:r>
     </w:p>
     <w:p>
       <w:pPr>
@@ -16894,20 +16942,62 @@
       </w:r>
       <w:bookmarkEnd w:id="59"/>
     </w:p>
-    <w:p/>
-    <w:p>
-      <w:pPr>
-        <w:jc w:val="center"/>
-        <w:rPr>
-          <w:color w:val="FF0000"/>
-        </w:rPr>
-      </w:pPr>
-      <w:r>
-        <w:rPr>
-          <w:color w:val="FF0000"/>
-        </w:rPr>
-        <w:t>A REMPLIR</w:t>
-      </w:r>
+    <w:p>
+      <w:r>
+        <w:rPr>
+          <w:noProof/>
+        </w:rPr>
+        <w:drawing>
+          <wp:inline distT="0" distB="0" distL="0" distR="0" wp14:anchorId="4F9FA973" wp14:editId="652B4138">
+            <wp:extent cx="5963920" cy="2336800"/>
+            <wp:effectExtent l="0" t="0" r="5080" b="0"/>
+            <wp:docPr id="27" name="Image 27" descr="Macintosh HD:Users:jean-michelly:Projets:Diagramme d'états-transitions:Etats-transitions Compte rendu.png"/>
+            <wp:cNvGraphicFramePr>
+              <a:graphicFrameLocks xmlns:a="http://schemas.openxmlformats.org/drawingml/2006/main" noChangeAspect="1"/>
+            </wp:cNvGraphicFramePr>
+            <a:graphic xmlns:a="http://schemas.openxmlformats.org/drawingml/2006/main">
+              <a:graphicData uri="http://schemas.openxmlformats.org/drawingml/2006/picture">
+                <pic:pic xmlns:pic="http://schemas.openxmlformats.org/drawingml/2006/picture">
+                  <pic:nvPicPr>
+                    <pic:cNvPr id="0" name="Picture 2" descr="Macintosh HD:Users:jean-michelly:Projets:Diagramme d'états-transitions:Etats-transitions Compte rendu.png"/>
+                    <pic:cNvPicPr>
+                      <a:picLocks noChangeAspect="1" noChangeArrowheads="1"/>
+                    </pic:cNvPicPr>
+                  </pic:nvPicPr>
+                  <pic:blipFill>
+                    <a:blip r:embed="rId44">
+                      <a:extLst>
+                        <a:ext uri="{28A0092B-C50C-407E-A947-70E740481C1C}">
+                          <a14:useLocalDpi xmlns:a14="http://schemas.microsoft.com/office/drawing/2010/main" val="0"/>
+                        </a:ext>
+                      </a:extLst>
+                    </a:blip>
+                    <a:srcRect/>
+                    <a:stretch>
+                      <a:fillRect/>
+                    </a:stretch>
+                  </pic:blipFill>
+                  <pic:spPr bwMode="auto">
+                    <a:xfrm>
+                      <a:off x="0" y="0"/>
+                      <a:ext cx="5963920" cy="2336800"/>
+                    </a:xfrm>
+                    <a:prstGeom prst="rect">
+                      <a:avLst/>
+                    </a:prstGeom>
+                    <a:noFill/>
+                    <a:ln>
+                      <a:noFill/>
+                    </a:ln>
+                  </pic:spPr>
+                </pic:pic>
+              </a:graphicData>
+            </a:graphic>
+          </wp:inline>
+        </w:drawing>
+      </w:r>
+      <w:bookmarkStart w:id="60" w:name="_GoBack"/>
+      <w:bookmarkEnd w:id="60"/>
     </w:p>
     <w:p>
       <w:pPr>
@@ -16938,20 +17028,17 @@
           <w:color w:val="215A95"/>
         </w:rPr>
       </w:pPr>
-      <w:bookmarkStart w:id="60" w:name="_Toc264813830"/>
+      <w:bookmarkStart w:id="61" w:name="_Toc264813830"/>
       <w:r>
         <w:rPr>
           <w:color w:val="215A95"/>
         </w:rPr>
         <w:t>Conclusion</w:t>
       </w:r>
-      <w:bookmarkEnd w:id="60"/>
+      <w:bookmarkEnd w:id="61"/>
     </w:p>
     <w:p/>
-    <w:p>
-      <w:bookmarkStart w:id="61" w:name="_GoBack"/>
-      <w:bookmarkEnd w:id="61"/>
-    </w:p>
+    <w:p/>
     <w:p>
       <w:pPr>
         <w:tabs>
@@ -16966,13 +17053,14 @@
         <w:rPr>
           <w:color w:val="FF0000"/>
         </w:rPr>
+        <w:lastRenderedPageBreak/>
         <w:t>A REMPLIR</w:t>
       </w:r>
     </w:p>
     <w:p/>
     <w:p/>
     <w:sectPr>
-      <w:footerReference w:type="default" r:id="rId43"/>
+      <w:footerReference w:type="default" r:id="rId45"/>
       <w:pgSz w:w="12240" w:h="15840"/>
       <w:pgMar w:top="1418" w:right="1418" w:bottom="1418" w:left="1418" w:header="720" w:footer="720" w:gutter="0"/>
       <w:pgNumType w:start="0"/>
@@ -17127,6 +17215,7 @@
               <w:dataBinding w:prefixMappings="xmlns:ns0='http://purl.org/dc/elements/1.1/' xmlns:ns1='http://schemas.openxmlformats.org/package/2006/metadata/core-properties' " w:xpath="/ns1:coreProperties[1]/ns0:creator[1]" w:storeItemID="{6C3C8BC8-F283-45AE-878A-BAB7291924A1}"/>
               <w:text/>
             </w:sdtPr>
+            <w:sdtEndPr/>
             <w:sdtContent>
               <w:r>
                 <w:rPr>
@@ -17177,7 +17266,7 @@
               <w:noProof/>
               <w:color w:val="FFFFFF" w:themeColor="background1"/>
             </w:rPr>
-            <w:t>37</w:t>
+            <w:t>41</w:t>
           </w:r>
           <w:r>
             <w:rPr>
@@ -24238,7 +24327,7 @@
 </file>
 
 <file path=customXml/itemProps4.xml><?xml version="1.0" encoding="utf-8"?>
-<ds:datastoreItem xmlns:ds="http://schemas.openxmlformats.org/officeDocument/2006/customXml" ds:itemID="{33152D0E-0018-A14D-B10A-448B72677F14}">
+<ds:datastoreItem xmlns:ds="http://schemas.openxmlformats.org/officeDocument/2006/customXml" ds:itemID="{7C00746D-8666-3F40-9E69-80B4BC8901C3}">
   <ds:schemaRefs>
     <ds:schemaRef ds:uri="http://schemas.openxmlformats.org/officeDocument/2006/bibliography"/>
   </ds:schemaRefs>

</xml_diff>

<commit_message>
Mis à jour .doc
</commit_message>
<xml_diff>
--- a/Ly_Ha (Kevin).docx
+++ b/Ly_Ha (Kevin).docx
@@ -4151,62 +4151,34 @@
           <w:rFonts w:ascii="Times New Roman" w:hAnsi="Times New Roman" w:cs="Times New Roman"/>
         </w:rPr>
       </w:pPr>
-    </w:p>
-    <w:p>
-      <w:pPr>
-        <w:ind w:firstLine="432"/>
-        <w:rPr>
-          <w:rFonts w:ascii="Times New Roman" w:hAnsi="Times New Roman" w:cs="Times New Roman"/>
-        </w:rPr>
-      </w:pPr>
-    </w:p>
-    <w:p>
-      <w:pPr>
-        <w:ind w:firstLine="432"/>
-        <w:rPr>
-          <w:rFonts w:ascii="Times New Roman" w:hAnsi="Times New Roman" w:cs="Times New Roman"/>
-        </w:rPr>
-      </w:pPr>
-    </w:p>
-    <w:p>
-      <w:pPr>
-        <w:ind w:firstLine="432"/>
-        <w:rPr>
-          <w:rFonts w:ascii="Times New Roman" w:hAnsi="Times New Roman" w:cs="Times New Roman"/>
-        </w:rPr>
-      </w:pPr>
-      <w:r>
-        <w:rPr>
-          <w:rFonts w:ascii="Times New Roman" w:hAnsi="Times New Roman" w:cs="Times New Roman"/>
-          <w:szCs w:val="24"/>
-        </w:rPr>
-        <w:t xml:space="preserve">Dans le cadre de notre cursus ingénieur et de l’UV modélisation pour la conception  des systèmes d’information, nous avons été chargé d’analyser le contexte organisationnel du groupe BNK et mettre en place des améliorations du système d’information. En effet, nous avions comme objectifs d’apporter de la rigueur à la gestion de leurs fournisseurs pour leur activité et </w:t>
-      </w:r>
-      <w:proofErr w:type="gramStart"/>
-      <w:r>
-        <w:rPr>
-          <w:rFonts w:ascii="Times New Roman" w:hAnsi="Times New Roman" w:cs="Times New Roman"/>
-          <w:szCs w:val="24"/>
-        </w:rPr>
-        <w:t>au suivis</w:t>
-      </w:r>
-      <w:proofErr w:type="gramEnd"/>
-      <w:r>
-        <w:rPr>
-          <w:rFonts w:ascii="Times New Roman" w:hAnsi="Times New Roman" w:cs="Times New Roman"/>
-          <w:szCs w:val="24"/>
-        </w:rPr>
-        <w:t xml:space="preserve"> du recrutement de ces derniers. Le but principal était d’introduire une réelle démarche qualité et un </w:t>
-      </w:r>
-      <w:proofErr w:type="gramStart"/>
-      <w:r>
-        <w:rPr>
-          <w:rFonts w:ascii="Times New Roman" w:hAnsi="Times New Roman" w:cs="Times New Roman"/>
-          <w:szCs w:val="24"/>
-        </w:rPr>
-        <w:t>suivis</w:t>
-      </w:r>
-      <w:proofErr w:type="gramEnd"/>
+      <w:r>
+        <w:rPr>
+          <w:rFonts w:ascii="Times New Roman" w:hAnsi="Times New Roman" w:cs="Times New Roman"/>
+          <w:szCs w:val="24"/>
+        </w:rPr>
+        <w:t>Dans le cadre de notre cursus ingénieur et de l’UV modélisation pour la conception  des systèmes d’information, nous avons été chargé d’analyser le contexte organisationnel du groupe BNK et mettre en place des améliorations du système d’information. En effet, nous avions comme objectifs d’apporter de la rigueur à la gestion de leurs fournisseurs</w:t>
+      </w:r>
+      <w:r>
+        <w:rPr>
+          <w:rFonts w:ascii="Times New Roman" w:hAnsi="Times New Roman" w:cs="Times New Roman"/>
+          <w:szCs w:val="24"/>
+        </w:rPr>
+        <w:t xml:space="preserve"> pour leur activité et au suivi</w:t>
+      </w:r>
+      <w:r>
+        <w:rPr>
+          <w:rFonts w:ascii="Times New Roman" w:hAnsi="Times New Roman" w:cs="Times New Roman"/>
+          <w:szCs w:val="24"/>
+        </w:rPr>
+        <w:t xml:space="preserve"> du recrutement de ces derniers. Le but principal était d’introduire une réel</w:t>
+      </w:r>
+      <w:r>
+        <w:rPr>
+          <w:rFonts w:ascii="Times New Roman" w:hAnsi="Times New Roman" w:cs="Times New Roman"/>
+          <w:szCs w:val="24"/>
+        </w:rPr>
+        <w:t>le démarche qualité et un suivi</w:t>
+      </w:r>
       <w:r>
         <w:rPr>
           <w:rFonts w:ascii="Times New Roman" w:hAnsi="Times New Roman" w:cs="Times New Roman"/>
@@ -4286,7 +4258,6 @@
     </w:p>
     <w:p>
       <w:pPr>
-        <w:ind w:firstLine="432"/>
         <w:rPr>
           <w:rFonts w:ascii="Times New Roman" w:hAnsi="Times New Roman" w:cs="Times New Roman"/>
         </w:rPr>
@@ -5880,27 +5851,71 @@
       </w:r>
       <w:bookmarkEnd w:id="11"/>
     </w:p>
+    <w:p>
+      <w:r>
+        <w:rPr>
+          <w:noProof/>
+        </w:rPr>
+        <w:drawing>
+          <wp:inline distT="0" distB="0" distL="0" distR="0" wp14:anchorId="79E886F2" wp14:editId="346FB185">
+            <wp:extent cx="5963920" cy="6644640"/>
+            <wp:effectExtent l="0" t="0" r="5080" b="10160"/>
+            <wp:docPr id="52" name="Image 52" descr="Macintosh HD:Users:jean-michelly:Projets:Diagrammes d'activité:Activite_SuiviFournisseur.png"/>
+            <wp:cNvGraphicFramePr>
+              <a:graphicFrameLocks xmlns:a="http://schemas.openxmlformats.org/drawingml/2006/main" noChangeAspect="1"/>
+            </wp:cNvGraphicFramePr>
+            <a:graphic xmlns:a="http://schemas.openxmlformats.org/drawingml/2006/main">
+              <a:graphicData uri="http://schemas.openxmlformats.org/drawingml/2006/picture">
+                <pic:pic xmlns:pic="http://schemas.openxmlformats.org/drawingml/2006/picture">
+                  <pic:nvPicPr>
+                    <pic:cNvPr id="0" name="Picture 11" descr="Macintosh HD:Users:jean-michelly:Projets:Diagrammes d'activité:Activite_SuiviFournisseur.png"/>
+                    <pic:cNvPicPr>
+                      <a:picLocks noChangeAspect="1" noChangeArrowheads="1"/>
+                    </pic:cNvPicPr>
+                  </pic:nvPicPr>
+                  <pic:blipFill>
+                    <a:blip r:embed="rId16">
+                      <a:extLst>
+                        <a:ext uri="{28A0092B-C50C-407E-A947-70E740481C1C}">
+                          <a14:useLocalDpi xmlns:a14="http://schemas.microsoft.com/office/drawing/2010/main" val="0"/>
+                        </a:ext>
+                      </a:extLst>
+                    </a:blip>
+                    <a:srcRect/>
+                    <a:stretch>
+                      <a:fillRect/>
+                    </a:stretch>
+                  </pic:blipFill>
+                  <pic:spPr bwMode="auto">
+                    <a:xfrm>
+                      <a:off x="0" y="0"/>
+                      <a:ext cx="5963920" cy="6644640"/>
+                    </a:xfrm>
+                    <a:prstGeom prst="rect">
+                      <a:avLst/>
+                    </a:prstGeom>
+                    <a:noFill/>
+                    <a:ln>
+                      <a:noFill/>
+                    </a:ln>
+                  </pic:spPr>
+                </pic:pic>
+              </a:graphicData>
+            </a:graphic>
+          </wp:inline>
+        </w:drawing>
+      </w:r>
+    </w:p>
     <w:p/>
-    <w:p>
-      <w:pPr>
-        <w:rPr>
-          <w:color w:val="FF0000"/>
-        </w:rPr>
-      </w:pPr>
-      <w:r>
-        <w:rPr>
-          <w:color w:val="FF0000"/>
-        </w:rPr>
-        <w:t>CEST BON</w:t>
-      </w:r>
-    </w:p>
     <w:p/>
+    <w:p/>
     <w:p>
       <w:pPr>
         <w:pStyle w:val="Titre2"/>
       </w:pPr>
       <w:bookmarkStart w:id="12" w:name="_Toc264813792"/>
       <w:r>
+        <w:lastRenderedPageBreak/>
         <w:t>Fonctionnalités proposées pour la gestion des fournisseurs</w:t>
       </w:r>
       <w:bookmarkEnd w:id="12"/>
@@ -5940,7 +5955,7 @@
                     </pic:cNvPicPr>
                   </pic:nvPicPr>
                   <pic:blipFill>
-                    <a:blip r:embed="rId16">
+                    <a:blip r:embed="rId17">
                       <a:extLst>
                         <a:ext uri="{28A0092B-C50C-407E-A947-70E740481C1C}">
                           <a14:useLocalDpi xmlns:a14="http://schemas.microsoft.com/office/drawing/2010/main" val="0"/>
@@ -6040,7 +6055,7 @@
                     </pic:cNvPicPr>
                   </pic:nvPicPr>
                   <pic:blipFill>
-                    <a:blip r:embed="rId17">
+                    <a:blip r:embed="rId18">
                       <a:extLst>
                         <a:ext uri="{28A0092B-C50C-407E-A947-70E740481C1C}">
                           <a14:useLocalDpi xmlns:a14="http://schemas.microsoft.com/office/drawing/2010/main" val="0"/>
@@ -6134,7 +6149,7 @@
                     </pic:cNvPicPr>
                   </pic:nvPicPr>
                   <pic:blipFill>
-                    <a:blip r:embed="rId18">
+                    <a:blip r:embed="rId19">
                       <a:extLst>
                         <a:ext uri="{28A0092B-C50C-407E-A947-70E740481C1C}">
                           <a14:useLocalDpi xmlns:a14="http://schemas.microsoft.com/office/drawing/2010/main" val="0"/>
@@ -6235,21 +6250,61 @@
       </w:r>
       <w:bookmarkEnd w:id="17"/>
     </w:p>
-    <w:p/>
-    <w:p>
-      <w:pPr>
-        <w:rPr>
-          <w:color w:val="FF0000"/>
-        </w:rPr>
-      </w:pPr>
-      <w:r>
-        <w:rPr>
-          <w:color w:val="FF0000"/>
-        </w:rPr>
-        <w:t>CEST BON</w:t>
-      </w:r>
-    </w:p>
-    <w:p/>
+    <w:p>
+      <w:r>
+        <w:rPr>
+          <w:noProof/>
+        </w:rPr>
+        <w:drawing>
+          <wp:inline distT="0" distB="0" distL="0" distR="0" wp14:anchorId="3B0EDE35" wp14:editId="64197C4F">
+            <wp:extent cx="5963920" cy="3952240"/>
+            <wp:effectExtent l="0" t="0" r="5080" b="10160"/>
+            <wp:docPr id="49" name="Image 49" descr="Macintosh HD:Users:jean-michelly:Projets:Diagrammes cas d'utilisation:CU_SuivisFournisseur.png"/>
+            <wp:cNvGraphicFramePr>
+              <a:graphicFrameLocks xmlns:a="http://schemas.openxmlformats.org/drawingml/2006/main" noChangeAspect="1"/>
+            </wp:cNvGraphicFramePr>
+            <a:graphic xmlns:a="http://schemas.openxmlformats.org/drawingml/2006/main">
+              <a:graphicData uri="http://schemas.openxmlformats.org/drawingml/2006/picture">
+                <pic:pic xmlns:pic="http://schemas.openxmlformats.org/drawingml/2006/picture">
+                  <pic:nvPicPr>
+                    <pic:cNvPr id="0" name="Picture 8" descr="Macintosh HD:Users:jean-michelly:Projets:Diagrammes cas d'utilisation:CU_SuivisFournisseur.png"/>
+                    <pic:cNvPicPr>
+                      <a:picLocks noChangeAspect="1" noChangeArrowheads="1"/>
+                    </pic:cNvPicPr>
+                  </pic:nvPicPr>
+                  <pic:blipFill>
+                    <a:blip r:embed="rId20">
+                      <a:extLst>
+                        <a:ext uri="{28A0092B-C50C-407E-A947-70E740481C1C}">
+                          <a14:useLocalDpi xmlns:a14="http://schemas.microsoft.com/office/drawing/2010/main" val="0"/>
+                        </a:ext>
+                      </a:extLst>
+                    </a:blip>
+                    <a:srcRect/>
+                    <a:stretch>
+                      <a:fillRect/>
+                    </a:stretch>
+                  </pic:blipFill>
+                  <pic:spPr bwMode="auto">
+                    <a:xfrm>
+                      <a:off x="0" y="0"/>
+                      <a:ext cx="5963920" cy="3952240"/>
+                    </a:xfrm>
+                    <a:prstGeom prst="rect">
+                      <a:avLst/>
+                    </a:prstGeom>
+                    <a:noFill/>
+                    <a:ln>
+                      <a:noFill/>
+                    </a:ln>
+                  </pic:spPr>
+                </pic:pic>
+              </a:graphicData>
+            </a:graphic>
+          </wp:inline>
+        </w:drawing>
+      </w:r>
+    </w:p>
     <w:p/>
     <w:p>
       <w:pPr>
@@ -6477,6 +6532,7 @@
         </w:numPr>
       </w:pPr>
       <w:r>
+        <w:lastRenderedPageBreak/>
         <w:t>Le système accède à la table « </w:t>
       </w:r>
       <w:proofErr w:type="spellStart"/>
@@ -6505,7 +6561,6 @@
         <w:rPr>
           <w:noProof/>
         </w:rPr>
-        <w:lastRenderedPageBreak/>
         <w:drawing>
           <wp:inline distT="0" distB="0" distL="0" distR="0" wp14:anchorId="6462A080" wp14:editId="31C5EB18">
             <wp:extent cx="5969000" cy="2870200"/>
@@ -6524,7 +6579,7 @@
                     </pic:cNvPicPr>
                   </pic:nvPicPr>
                   <pic:blipFill>
-                    <a:blip r:embed="rId19">
+                    <a:blip r:embed="rId21">
                       <a:extLst>
                         <a:ext uri="{28A0092B-C50C-407E-A947-70E740481C1C}">
                           <a14:useLocalDpi xmlns:a14="http://schemas.microsoft.com/office/drawing/2010/main" val="0"/>
@@ -6788,7 +6843,7 @@
                     </pic:cNvPicPr>
                   </pic:nvPicPr>
                   <pic:blipFill>
-                    <a:blip r:embed="rId20">
+                    <a:blip r:embed="rId22">
                       <a:extLst>
                         <a:ext uri="{28A0092B-C50C-407E-A947-70E740481C1C}">
                           <a14:useLocalDpi xmlns:a14="http://schemas.microsoft.com/office/drawing/2010/main" val="0"/>
@@ -7025,7 +7080,7 @@
                     </pic:cNvPicPr>
                   </pic:nvPicPr>
                   <pic:blipFill>
-                    <a:blip r:embed="rId21">
+                    <a:blip r:embed="rId23">
                       <a:extLst>
                         <a:ext uri="{28A0092B-C50C-407E-A947-70E740481C1C}">
                           <a14:useLocalDpi xmlns:a14="http://schemas.microsoft.com/office/drawing/2010/main" val="0"/>
@@ -7358,7 +7413,7 @@
                     </pic:cNvPicPr>
                   </pic:nvPicPr>
                   <pic:blipFill>
-                    <a:blip r:embed="rId22">
+                    <a:blip r:embed="rId24">
                       <a:extLst>
                         <a:ext uri="{28A0092B-C50C-407E-A947-70E740481C1C}">
                           <a14:useLocalDpi xmlns:a14="http://schemas.microsoft.com/office/drawing/2010/main" val="0"/>
@@ -7767,7 +7822,7 @@
                     </pic:cNvPicPr>
                   </pic:nvPicPr>
                   <pic:blipFill>
-                    <a:blip r:embed="rId23">
+                    <a:blip r:embed="rId25">
                       <a:extLst>
                         <a:ext uri="{28A0092B-C50C-407E-A947-70E740481C1C}">
                           <a14:useLocalDpi xmlns:a14="http://schemas.microsoft.com/office/drawing/2010/main" val="0"/>
@@ -8168,7 +8223,7 @@
                     </pic:cNvPicPr>
                   </pic:nvPicPr>
                   <pic:blipFill>
-                    <a:blip r:embed="rId24">
+                    <a:blip r:embed="rId26">
                       <a:extLst>
                         <a:ext uri="{28A0092B-C50C-407E-A947-70E740481C1C}">
                           <a14:useLocalDpi xmlns:a14="http://schemas.microsoft.com/office/drawing/2010/main" val="0"/>
@@ -8651,7 +8706,7 @@
                     </pic:cNvPicPr>
                   </pic:nvPicPr>
                   <pic:blipFill>
-                    <a:blip r:embed="rId25">
+                    <a:blip r:embed="rId27">
                       <a:extLst>
                         <a:ext uri="{28A0092B-C50C-407E-A947-70E740481C1C}">
                           <a14:useLocalDpi xmlns:a14="http://schemas.microsoft.com/office/drawing/2010/main" val="0"/>
@@ -8996,7 +9051,7 @@
                     </pic:cNvPicPr>
                   </pic:nvPicPr>
                   <pic:blipFill>
-                    <a:blip r:embed="rId26">
+                    <a:blip r:embed="rId28">
                       <a:extLst>
                         <a:ext uri="{28A0092B-C50C-407E-A947-70E740481C1C}">
                           <a14:useLocalDpi xmlns:a14="http://schemas.microsoft.com/office/drawing/2010/main" val="0"/>
@@ -9480,7 +9535,7 @@
                     </pic:cNvPicPr>
                   </pic:nvPicPr>
                   <pic:blipFill>
-                    <a:blip r:embed="rId27">
+                    <a:blip r:embed="rId29">
                       <a:extLst>
                         <a:ext uri="{28A0092B-C50C-407E-A947-70E740481C1C}">
                           <a14:useLocalDpi xmlns:a14="http://schemas.microsoft.com/office/drawing/2010/main" val="0"/>
@@ -9942,7 +9997,7 @@
                     </pic:cNvPicPr>
                   </pic:nvPicPr>
                   <pic:blipFill>
-                    <a:blip r:embed="rId28">
+                    <a:blip r:embed="rId30">
                       <a:extLst>
                         <a:ext uri="{28A0092B-C50C-407E-A947-70E740481C1C}">
                           <a14:useLocalDpi xmlns:a14="http://schemas.microsoft.com/office/drawing/2010/main" val="0"/>
@@ -10361,7 +10416,7 @@
                     </pic:cNvPicPr>
                   </pic:nvPicPr>
                   <pic:blipFill>
-                    <a:blip r:embed="rId29">
+                    <a:blip r:embed="rId31">
                       <a:extLst>
                         <a:ext uri="{28A0092B-C50C-407E-A947-70E740481C1C}">
                           <a14:useLocalDpi xmlns:a14="http://schemas.microsoft.com/office/drawing/2010/main" val="0"/>
@@ -10885,7 +10940,7 @@
                     </pic:cNvPicPr>
                   </pic:nvPicPr>
                   <pic:blipFill>
-                    <a:blip r:embed="rId30">
+                    <a:blip r:embed="rId32">
                       <a:extLst>
                         <a:ext uri="{28A0092B-C50C-407E-A947-70E740481C1C}">
                           <a14:useLocalDpi xmlns:a14="http://schemas.microsoft.com/office/drawing/2010/main" val="0"/>
@@ -11308,7 +11363,7 @@
                     </pic:cNvPicPr>
                   </pic:nvPicPr>
                   <pic:blipFill>
-                    <a:blip r:embed="rId31">
+                    <a:blip r:embed="rId33">
                       <a:extLst>
                         <a:ext uri="{28A0092B-C50C-407E-A947-70E740481C1C}">
                           <a14:useLocalDpi xmlns:a14="http://schemas.microsoft.com/office/drawing/2010/main" val="0"/>
@@ -11769,7 +11824,7 @@
                     </pic:cNvPicPr>
                   </pic:nvPicPr>
                   <pic:blipFill>
-                    <a:blip r:embed="rId32">
+                    <a:blip r:embed="rId34">
                       <a:extLst>
                         <a:ext uri="{28A0092B-C50C-407E-A947-70E740481C1C}">
                           <a14:useLocalDpi xmlns:a14="http://schemas.microsoft.com/office/drawing/2010/main" val="0"/>
@@ -12089,7 +12144,7 @@
                     </pic:cNvPicPr>
                   </pic:nvPicPr>
                   <pic:blipFill>
-                    <a:blip r:embed="rId33">
+                    <a:blip r:embed="rId35">
                       <a:extLst>
                         <a:ext uri="{28A0092B-C50C-407E-A947-70E740481C1C}">
                           <a14:useLocalDpi xmlns:a14="http://schemas.microsoft.com/office/drawing/2010/main" val="0"/>
@@ -12379,7 +12434,7 @@
                     </pic:cNvPicPr>
                   </pic:nvPicPr>
                   <pic:blipFill>
-                    <a:blip r:embed="rId34">
+                    <a:blip r:embed="rId36">
                       <a:extLst>
                         <a:ext uri="{28A0092B-C50C-407E-A947-70E740481C1C}">
                           <a14:useLocalDpi xmlns:a14="http://schemas.microsoft.com/office/drawing/2010/main" val="0"/>
@@ -12717,7 +12772,7 @@
                     </pic:cNvPicPr>
                   </pic:nvPicPr>
                   <pic:blipFill>
-                    <a:blip r:embed="rId35">
+                    <a:blip r:embed="rId37">
                       <a:extLst>
                         <a:ext uri="{28A0092B-C50C-407E-A947-70E740481C1C}">
                           <a14:useLocalDpi xmlns:a14="http://schemas.microsoft.com/office/drawing/2010/main" val="0"/>
@@ -13107,7 +13162,7 @@
                     </pic:cNvPicPr>
                   </pic:nvPicPr>
                   <pic:blipFill>
-                    <a:blip r:embed="rId36">
+                    <a:blip r:embed="rId38">
                       <a:extLst>
                         <a:ext uri="{28A0092B-C50C-407E-A947-70E740481C1C}">
                           <a14:useLocalDpi xmlns:a14="http://schemas.microsoft.com/office/drawing/2010/main" val="0"/>
@@ -13485,7 +13540,7 @@
                     </pic:cNvPicPr>
                   </pic:nvPicPr>
                   <pic:blipFill>
-                    <a:blip r:embed="rId37">
+                    <a:blip r:embed="rId39">
                       <a:extLst>
                         <a:ext uri="{28A0092B-C50C-407E-A947-70E740481C1C}">
                           <a14:useLocalDpi xmlns:a14="http://schemas.microsoft.com/office/drawing/2010/main" val="0"/>
@@ -13882,7 +13937,7 @@
                     </pic:cNvPicPr>
                   </pic:nvPicPr>
                   <pic:blipFill>
-                    <a:blip r:embed="rId38">
+                    <a:blip r:embed="rId40">
                       <a:extLst>
                         <a:ext uri="{28A0092B-C50C-407E-A947-70E740481C1C}">
                           <a14:useLocalDpi xmlns:a14="http://schemas.microsoft.com/office/drawing/2010/main" val="0"/>
@@ -14233,7 +14288,7 @@
                     </pic:cNvPicPr>
                   </pic:nvPicPr>
                   <pic:blipFill>
-                    <a:blip r:embed="rId39">
+                    <a:blip r:embed="rId41">
                       <a:extLst>
                         <a:ext uri="{28A0092B-C50C-407E-A947-70E740481C1C}">
                           <a14:useLocalDpi xmlns:a14="http://schemas.microsoft.com/office/drawing/2010/main" val="0"/>
@@ -14660,13 +14715,59 @@
           <w:tab w:val="left" w:pos="2010"/>
         </w:tabs>
       </w:pPr>
-    </w:p>
-    <w:p>
-      <w:pPr>
-        <w:tabs>
-          <w:tab w:val="left" w:pos="2010"/>
-        </w:tabs>
-      </w:pPr>
+      <w:r>
+        <w:rPr>
+          <w:noProof/>
+        </w:rPr>
+        <w:drawing>
+          <wp:inline distT="0" distB="0" distL="0" distR="0" wp14:anchorId="07AC00CE" wp14:editId="36F798A8">
+            <wp:extent cx="5974080" cy="4947920"/>
+            <wp:effectExtent l="0" t="0" r="0" b="5080"/>
+            <wp:docPr id="50" name="Image 50" descr="Macintosh HD:Users:jean-michelly:Projets:Diagramme de séquence:Séquence SuiviFournisseur:Sequence AjouterCompteRenduSuiviActivité.png"/>
+            <wp:cNvGraphicFramePr>
+              <a:graphicFrameLocks xmlns:a="http://schemas.openxmlformats.org/drawingml/2006/main" noChangeAspect="1"/>
+            </wp:cNvGraphicFramePr>
+            <a:graphic xmlns:a="http://schemas.openxmlformats.org/drawingml/2006/main">
+              <a:graphicData uri="http://schemas.openxmlformats.org/drawingml/2006/picture">
+                <pic:pic xmlns:pic="http://schemas.openxmlformats.org/drawingml/2006/picture">
+                  <pic:nvPicPr>
+                    <pic:cNvPr id="0" name="Picture 9" descr="Macintosh HD:Users:jean-michelly:Projets:Diagramme de séquence:Séquence SuiviFournisseur:Sequence AjouterCompteRenduSuiviActivité.png"/>
+                    <pic:cNvPicPr>
+                      <a:picLocks noChangeAspect="1" noChangeArrowheads="1"/>
+                    </pic:cNvPicPr>
+                  </pic:nvPicPr>
+                  <pic:blipFill>
+                    <a:blip r:embed="rId42">
+                      <a:extLst>
+                        <a:ext uri="{28A0092B-C50C-407E-A947-70E740481C1C}">
+                          <a14:useLocalDpi xmlns:a14="http://schemas.microsoft.com/office/drawing/2010/main" val="0"/>
+                        </a:ext>
+                      </a:extLst>
+                    </a:blip>
+                    <a:srcRect/>
+                    <a:stretch>
+                      <a:fillRect/>
+                    </a:stretch>
+                  </pic:blipFill>
+                  <pic:spPr bwMode="auto">
+                    <a:xfrm>
+                      <a:off x="0" y="0"/>
+                      <a:ext cx="5974080" cy="4947920"/>
+                    </a:xfrm>
+                    <a:prstGeom prst="rect">
+                      <a:avLst/>
+                    </a:prstGeom>
+                    <a:noFill/>
+                    <a:ln>
+                      <a:noFill/>
+                    </a:ln>
+                  </pic:spPr>
+                </pic:pic>
+              </a:graphicData>
+            </a:graphic>
+          </wp:inline>
+        </w:drawing>
+      </w:r>
     </w:p>
     <w:p>
       <w:pPr>
@@ -14696,6 +14797,7 @@
           <w:szCs w:val="24"/>
           <w:u w:val="single"/>
         </w:rPr>
+        <w:lastRenderedPageBreak/>
         <w:t xml:space="preserve">Visualiser </w:t>
       </w:r>
       <w:r>
@@ -15077,6 +15179,80 @@
         </w:rPr>
         <w:t xml:space="preserve"> fournisseur renseigné</w:t>
       </w:r>
+    </w:p>
+    <w:p>
+      <w:pPr>
+        <w:tabs>
+          <w:tab w:val="left" w:pos="2010"/>
+        </w:tabs>
+      </w:pPr>
+      <w:r>
+        <w:rPr>
+          <w:noProof/>
+        </w:rPr>
+        <w:drawing>
+          <wp:inline distT="0" distB="0" distL="0" distR="0" wp14:anchorId="630FA898" wp14:editId="405C4217">
+            <wp:extent cx="5963920" cy="3332480"/>
+            <wp:effectExtent l="0" t="0" r="5080" b="0"/>
+            <wp:docPr id="51" name="Image 51" descr="Macintosh HD:Users:jean-michelly:Projets:Diagramme de séquence:Séquence SuiviFournisseur:Sequence VisualiserFacture.png"/>
+            <wp:cNvGraphicFramePr>
+              <a:graphicFrameLocks xmlns:a="http://schemas.openxmlformats.org/drawingml/2006/main" noChangeAspect="1"/>
+            </wp:cNvGraphicFramePr>
+            <a:graphic xmlns:a="http://schemas.openxmlformats.org/drawingml/2006/main">
+              <a:graphicData uri="http://schemas.openxmlformats.org/drawingml/2006/picture">
+                <pic:pic xmlns:pic="http://schemas.openxmlformats.org/drawingml/2006/picture">
+                  <pic:nvPicPr>
+                    <pic:cNvPr id="0" name="Picture 10" descr="Macintosh HD:Users:jean-michelly:Projets:Diagramme de séquence:Séquence SuiviFournisseur:Sequence VisualiserFacture.png"/>
+                    <pic:cNvPicPr>
+                      <a:picLocks noChangeAspect="1" noChangeArrowheads="1"/>
+                    </pic:cNvPicPr>
+                  </pic:nvPicPr>
+                  <pic:blipFill>
+                    <a:blip r:embed="rId43">
+                      <a:extLst>
+                        <a:ext uri="{28A0092B-C50C-407E-A947-70E740481C1C}">
+                          <a14:useLocalDpi xmlns:a14="http://schemas.microsoft.com/office/drawing/2010/main" val="0"/>
+                        </a:ext>
+                      </a:extLst>
+                    </a:blip>
+                    <a:srcRect/>
+                    <a:stretch>
+                      <a:fillRect/>
+                    </a:stretch>
+                  </pic:blipFill>
+                  <pic:spPr bwMode="auto">
+                    <a:xfrm>
+                      <a:off x="0" y="0"/>
+                      <a:ext cx="5963920" cy="3332480"/>
+                    </a:xfrm>
+                    <a:prstGeom prst="rect">
+                      <a:avLst/>
+                    </a:prstGeom>
+                    <a:noFill/>
+                    <a:ln>
+                      <a:noFill/>
+                    </a:ln>
+                  </pic:spPr>
+                </pic:pic>
+              </a:graphicData>
+            </a:graphic>
+          </wp:inline>
+        </w:drawing>
+      </w:r>
+    </w:p>
+    <w:p>
+      <w:pPr>
+        <w:tabs>
+          <w:tab w:val="left" w:pos="2010"/>
+        </w:tabs>
+      </w:pPr>
+    </w:p>
+    <w:p>
+      <w:pPr>
+        <w:tabs>
+          <w:tab w:val="left" w:pos="2010"/>
+        </w:tabs>
+      </w:pPr>
     </w:p>
     <w:p>
       <w:pPr>
@@ -16038,7 +16214,7 @@
                     </pic:cNvPicPr>
                   </pic:nvPicPr>
                   <pic:blipFill>
-                    <a:blip r:embed="rId40">
+                    <a:blip r:embed="rId44">
                       <a:extLst>
                         <a:ext uri="{28A0092B-C50C-407E-A947-70E740481C1C}">
                           <a14:useLocalDpi xmlns:a14="http://schemas.microsoft.com/office/drawing/2010/main" val="0"/>
@@ -16107,7 +16283,7 @@
                     </pic:cNvPicPr>
                   </pic:nvPicPr>
                   <pic:blipFill>
-                    <a:blip r:embed="rId41">
+                    <a:blip r:embed="rId45">
                       <a:extLst>
                         <a:ext uri="{28A0092B-C50C-407E-A947-70E740481C1C}">
                           <a14:useLocalDpi xmlns:a14="http://schemas.microsoft.com/office/drawing/2010/main" val="0"/>
@@ -16180,7 +16356,7 @@
                     </pic:cNvPicPr>
                   </pic:nvPicPr>
                   <pic:blipFill>
-                    <a:blip r:embed="rId42">
+                    <a:blip r:embed="rId46">
                       <a:extLst>
                         <a:ext uri="{28A0092B-C50C-407E-A947-70E740481C1C}">
                           <a14:useLocalDpi xmlns:a14="http://schemas.microsoft.com/office/drawing/2010/main" val="0"/>
@@ -16414,7 +16590,7 @@
                     </pic:cNvPicPr>
                   </pic:nvPicPr>
                   <pic:blipFill>
-                    <a:blip r:embed="rId43">
+                    <a:blip r:embed="rId47">
                       <a:extLst>
                         <a:ext uri="{28A0092B-C50C-407E-A947-70E740481C1C}">
                           <a14:useLocalDpi xmlns:a14="http://schemas.microsoft.com/office/drawing/2010/main" val="0"/>
@@ -16807,7 +16983,7 @@
                     </pic:cNvPicPr>
                   </pic:nvPicPr>
                   <pic:blipFill>
-                    <a:blip r:embed="rId44">
+                    <a:blip r:embed="rId48">
                       <a:extLst>
                         <a:ext uri="{28A0092B-C50C-407E-A947-70E740481C1C}">
                           <a14:useLocalDpi xmlns:a14="http://schemas.microsoft.com/office/drawing/2010/main" val="0"/>
@@ -16906,7 +17082,7 @@
                     </pic:cNvPicPr>
                   </pic:nvPicPr>
                   <pic:blipFill>
-                    <a:blip r:embed="rId45">
+                    <a:blip r:embed="rId49">
                       <a:extLst>
                         <a:ext uri="{28A0092B-C50C-407E-A947-70E740481C1C}">
                           <a14:useLocalDpi xmlns:a14="http://schemas.microsoft.com/office/drawing/2010/main" val="0"/>
@@ -17004,7 +17180,7 @@
                     </pic:cNvPicPr>
                   </pic:nvPicPr>
                   <pic:blipFill>
-                    <a:blip r:embed="rId46">
+                    <a:blip r:embed="rId50">
                       <a:extLst>
                         <a:ext uri="{28A0092B-C50C-407E-A947-70E740481C1C}">
                           <a14:useLocalDpi xmlns:a14="http://schemas.microsoft.com/office/drawing/2010/main" val="0"/>
@@ -17067,10 +17243,10 @@
           <w:noProof/>
         </w:rPr>
         <w:drawing>
-          <wp:inline distT="0" distB="0" distL="0" distR="0" wp14:anchorId="06D66721" wp14:editId="22ED25C4">
+          <wp:inline distT="0" distB="0" distL="0" distR="0" wp14:anchorId="1613BB0C" wp14:editId="68349E16">
             <wp:extent cx="5963920" cy="2336800"/>
             <wp:effectExtent l="0" t="0" r="5080" b="0"/>
-            <wp:docPr id="48" name="Image 48" descr="Macintosh HD:Users:jean-michelly:Projets:Diagramme d'états-transitions:Etats-transitions Compte rendu.png"/>
+            <wp:docPr id="53" name="Image 53" descr="Macintosh HD:Users:jean-michelly:Projets:Diagramme d'états-transitions:Etats-transitions Compte rendu.png"/>
             <wp:cNvGraphicFramePr>
               <a:graphicFrameLocks xmlns:a="http://schemas.openxmlformats.org/drawingml/2006/main" noChangeAspect="1"/>
             </wp:cNvGraphicFramePr>
@@ -17078,13 +17254,13 @@
               <a:graphicData uri="http://schemas.openxmlformats.org/drawingml/2006/picture">
                 <pic:pic xmlns:pic="http://schemas.openxmlformats.org/drawingml/2006/picture">
                   <pic:nvPicPr>
-                    <pic:cNvPr id="0" name="Picture 7" descr="Macintosh HD:Users:jean-michelly:Projets:Diagramme d'états-transitions:Etats-transitions Compte rendu.png"/>
+                    <pic:cNvPr id="0" name="Picture 12" descr="Macintosh HD:Users:jean-michelly:Projets:Diagramme d'états-transitions:Etats-transitions Compte rendu.png"/>
                     <pic:cNvPicPr>
                       <a:picLocks noChangeAspect="1" noChangeArrowheads="1"/>
                     </pic:cNvPicPr>
                   </pic:nvPicPr>
                   <pic:blipFill>
-                    <a:blip r:embed="rId47">
+                    <a:blip r:embed="rId51">
                       <a:extLst>
                         <a:ext uri="{28A0092B-C50C-407E-A947-70E740481C1C}">
                           <a14:useLocalDpi xmlns:a14="http://schemas.microsoft.com/office/drawing/2010/main" val="0"/>
@@ -17115,8 +17291,6 @@
           </wp:inline>
         </w:drawing>
       </w:r>
-      <w:bookmarkStart w:id="60" w:name="_GoBack"/>
-      <w:bookmarkEnd w:id="60"/>
     </w:p>
     <w:p>
       <w:pPr>
@@ -17138,48 +17312,147 @@
         </w:rPr>
       </w:pPr>
     </w:p>
+    <w:p>
+      <w:bookmarkStart w:id="60" w:name="_GoBack"/>
+      <w:bookmarkEnd w:id="60"/>
+    </w:p>
+    <w:p/>
+    <w:p>
+      <w:pPr>
+        <w:pStyle w:val="Titre1"/>
+        <w:rPr>
+          <w:color w:val="215A95"/>
+        </w:rPr>
+      </w:pPr>
+      <w:bookmarkStart w:id="61" w:name="_Toc264813830"/>
+      <w:r>
+        <w:rPr>
+          <w:color w:val="215A95"/>
+        </w:rPr>
+        <w:t>Conclusion</w:t>
+      </w:r>
+      <w:bookmarkEnd w:id="61"/>
+    </w:p>
     <w:p/>
     <w:p/>
     <w:p>
       <w:pPr>
-        <w:pStyle w:val="Titre1"/>
-        <w:rPr>
-          <w:color w:val="215A95"/>
-        </w:rPr>
-      </w:pPr>
-      <w:bookmarkStart w:id="61" w:name="_Toc264813830"/>
-      <w:r>
-        <w:rPr>
-          <w:color w:val="215A95"/>
-        </w:rPr>
-        <w:t>Conclusion</w:t>
-      </w:r>
-      <w:bookmarkEnd w:id="61"/>
-    </w:p>
-    <w:p/>
-    <w:p/>
-    <w:p>
-      <w:pPr>
-        <w:tabs>
-          <w:tab w:val="left" w:pos="3655"/>
-        </w:tabs>
-        <w:jc w:val="center"/>
-        <w:rPr>
-          <w:color w:val="FF0000"/>
-        </w:rPr>
-      </w:pPr>
-      <w:r>
-        <w:rPr>
-          <w:color w:val="FF0000"/>
+        <w:pStyle w:val="Paragraphedeliste"/>
+        <w:ind w:left="0"/>
+        <w:rPr>
+          <w:rFonts w:cs="Times New Roman"/>
+          <w:szCs w:val="24"/>
+        </w:rPr>
+      </w:pPr>
+      <w:r>
+        <w:rPr>
+          <w:rFonts w:cs="Times New Roman"/>
+          <w:szCs w:val="24"/>
         </w:rPr>
         <w:lastRenderedPageBreak/>
-        <w:t>A REMPLIR</w:t>
+        <w:t>Ainsi, après une phase d’analyse durant laquelle nous avons défini les besoins de BNK et après une phase de conception où nous avons défini notre solution, nous avons pu proposer un nouveau système d’information. Ce dernier permettra à l’entreprise d’améliorer nettement la gestion de leurs fournisseurs et leurs clients ainsi que la gestion de leurs contrats.</w:t>
+      </w:r>
+    </w:p>
+    <w:p>
+      <w:pPr>
+        <w:pStyle w:val="Paragraphedeliste"/>
+        <w:ind w:left="0"/>
+        <w:rPr>
+          <w:rFonts w:cs="Times New Roman"/>
+          <w:szCs w:val="24"/>
+        </w:rPr>
+      </w:pPr>
+    </w:p>
+    <w:p>
+      <w:pPr>
+        <w:pStyle w:val="Paragraphedeliste"/>
+        <w:ind w:left="0"/>
+        <w:rPr>
+          <w:rFonts w:cs="Times New Roman"/>
+          <w:szCs w:val="24"/>
+        </w:rPr>
+      </w:pPr>
+      <w:r>
+        <w:rPr>
+          <w:rFonts w:cs="Times New Roman"/>
+          <w:szCs w:val="24"/>
+        </w:rPr>
+        <w:t>La mise en place de ce</w:t>
+      </w:r>
+      <w:r>
+        <w:rPr>
+          <w:rFonts w:cs="Times New Roman"/>
+          <w:szCs w:val="24"/>
+        </w:rPr>
+        <w:t xml:space="preserve"> </w:t>
+      </w:r>
+      <w:r>
+        <w:rPr>
+          <w:rFonts w:cs="Times New Roman"/>
+          <w:szCs w:val="24"/>
+        </w:rPr>
+        <w:t xml:space="preserve">logiciel </w:t>
+      </w:r>
+      <w:r>
+        <w:rPr>
+          <w:rFonts w:cs="Times New Roman"/>
+          <w:szCs w:val="24"/>
+        </w:rPr>
+        <w:t xml:space="preserve">devrait faciliter beaucoup de choses dans cette entreprise mais nous pourrions aller encore plus loin. Par exemple, nous pourrions imaginer derrière </w:t>
+      </w:r>
+      <w:r>
+        <w:rPr>
+          <w:rFonts w:cs="Times New Roman"/>
+          <w:szCs w:val="24"/>
+        </w:rPr>
+        <w:t>la liaison entre les clients et fournisseurs, la possibilité de discuter en ligne</w:t>
+      </w:r>
+      <w:r>
+        <w:rPr>
+          <w:rFonts w:cs="Times New Roman"/>
+          <w:szCs w:val="24"/>
+        </w:rPr>
+        <w:t xml:space="preserve">. </w:t>
+      </w:r>
+      <w:r>
+        <w:rPr>
+          <w:rFonts w:cs="Times New Roman"/>
+          <w:szCs w:val="24"/>
+        </w:rPr>
+        <w:t>Cela permettrait d’harmoniser la communication et de laisser une trace en interne de leurs échanges.</w:t>
+      </w:r>
+    </w:p>
+    <w:p>
+      <w:pPr>
+        <w:pStyle w:val="Paragraphedeliste"/>
+        <w:ind w:left="0"/>
+        <w:rPr>
+          <w:rFonts w:cs="Times New Roman"/>
+          <w:szCs w:val="24"/>
+        </w:rPr>
+      </w:pPr>
+    </w:p>
+    <w:p>
+      <w:pPr>
+        <w:pStyle w:val="Paragraphedeliste"/>
+        <w:ind w:left="0"/>
+        <w:rPr>
+          <w:rFonts w:cs="Times New Roman"/>
+          <w:szCs w:val="24"/>
+        </w:rPr>
+      </w:pPr>
+      <w:r>
+        <w:rPr>
+          <w:rFonts w:cs="Times New Roman"/>
+          <w:szCs w:val="24"/>
+        </w:rPr>
+        <w:t>Tout au long de ce projet nous avons donc joué le rôle de la maîtrise d’œuvre afin de réaliser les axes définis par la maîtrise d’ouvrage. Cependant, pour réaliser ce travail nous pouvions nous appuyer seulement sur la feuille de sujet. Nous avons donc dû prendre plusieurs hypothèses afin de pouvoir avancer dans notre conception. Il n’était pas possible pour nous d’aller sur le terrain et de parler directement avec les employés afin d’isoler clairement le besoin. Cela ne nous a pas pour autant empêché d’essayer de proposer une solution fonctionnelle pour cette entreprise.</w:t>
       </w:r>
     </w:p>
     <w:p/>
     <w:p/>
     <w:sectPr>
-      <w:footerReference w:type="default" r:id="rId48"/>
+      <w:footerReference w:type="default" r:id="rId52"/>
       <w:pgSz w:w="12240" w:h="15840"/>
       <w:pgMar w:top="1418" w:right="1418" w:bottom="1418" w:left="1418" w:header="720" w:footer="720" w:gutter="0"/>
       <w:pgNumType w:start="0"/>
@@ -17384,7 +17657,7 @@
               <w:noProof/>
               <w:color w:val="FFFFFF" w:themeColor="background1"/>
             </w:rPr>
-            <w:t>43</w:t>
+            <w:t>45</w:t>
           </w:r>
           <w:r>
             <w:rPr>
@@ -24445,7 +24718,7 @@
 </file>
 
 <file path=customXml/itemProps4.xml><?xml version="1.0" encoding="utf-8"?>
-<ds:datastoreItem xmlns:ds="http://schemas.openxmlformats.org/officeDocument/2006/customXml" ds:itemID="{3B0B618B-ECC1-D441-B2D7-B399EC0CB2FD}">
+<ds:datastoreItem xmlns:ds="http://schemas.openxmlformats.org/officeDocument/2006/customXml" ds:itemID="{EE7E707D-F493-8A4A-AF46-1CADA9418D6B}">
   <ds:schemaRefs>
     <ds:schemaRef ds:uri="http://schemas.openxmlformats.org/officeDocument/2006/bibliography"/>
   </ds:schemaRefs>

</xml_diff>

<commit_message>
Ajout Diagramme EtatTransition Facture
</commit_message>
<xml_diff>
--- a/Ly_Ha (Kevin).docx
+++ b/Ly_Ha (Kevin).docx
@@ -17300,43 +17300,96 @@
           <w:numId w:val="36"/>
         </w:numPr>
       </w:pPr>
-      <w:r>
+      <w:bookmarkStart w:id="60" w:name="_GoBack"/>
+      <w:r>
+        <w:lastRenderedPageBreak/>
         <w:t xml:space="preserve">Evolution de l’objet « Facture» </w:t>
       </w:r>
     </w:p>
-    <w:p>
-      <w:pPr>
-        <w:jc w:val="center"/>
+    <w:bookmarkEnd w:id="60"/>
+    <w:p>
+      <w:pPr>
         <w:rPr>
           <w:color w:val="FF0000"/>
         </w:rPr>
       </w:pPr>
-    </w:p>
-    <w:p>
-      <w:bookmarkStart w:id="60" w:name="_GoBack"/>
-      <w:bookmarkEnd w:id="60"/>
-    </w:p>
-    <w:p/>
-    <w:p>
-      <w:pPr>
-        <w:pStyle w:val="Titre1"/>
-        <w:rPr>
-          <w:color w:val="215A95"/>
-        </w:rPr>
-      </w:pPr>
-      <w:bookmarkStart w:id="61" w:name="_Toc264813830"/>
-      <w:r>
-        <w:rPr>
-          <w:color w:val="215A95"/>
-        </w:rPr>
-        <w:t>Conclusion</w:t>
-      </w:r>
-      <w:bookmarkEnd w:id="61"/>
+      <w:r>
+        <w:rPr>
+          <w:noProof/>
+          <w:color w:val="FF0000"/>
+        </w:rPr>
+        <w:drawing>
+          <wp:inline distT="0" distB="0" distL="0" distR="0" wp14:anchorId="0924C76F" wp14:editId="79CBF963">
+            <wp:extent cx="5963920" cy="3129280"/>
+            <wp:effectExtent l="0" t="0" r="5080" b="0"/>
+            <wp:docPr id="55" name="Image 55" descr="Macintosh HD:Users:jean-michelly:Projets:Diagramme d'états-transitions:Etats-transitions Facture.png"/>
+            <wp:cNvGraphicFramePr>
+              <a:graphicFrameLocks xmlns:a="http://schemas.openxmlformats.org/drawingml/2006/main" noChangeAspect="1"/>
+            </wp:cNvGraphicFramePr>
+            <a:graphic xmlns:a="http://schemas.openxmlformats.org/drawingml/2006/main">
+              <a:graphicData uri="http://schemas.openxmlformats.org/drawingml/2006/picture">
+                <pic:pic xmlns:pic="http://schemas.openxmlformats.org/drawingml/2006/picture">
+                  <pic:nvPicPr>
+                    <pic:cNvPr id="0" name="Picture 14" descr="Macintosh HD:Users:jean-michelly:Projets:Diagramme d'états-transitions:Etats-transitions Facture.png"/>
+                    <pic:cNvPicPr>
+                      <a:picLocks noChangeAspect="1" noChangeArrowheads="1"/>
+                    </pic:cNvPicPr>
+                  </pic:nvPicPr>
+                  <pic:blipFill>
+                    <a:blip r:embed="rId52">
+                      <a:extLst>
+                        <a:ext uri="{28A0092B-C50C-407E-A947-70E740481C1C}">
+                          <a14:useLocalDpi xmlns:a14="http://schemas.microsoft.com/office/drawing/2010/main" val="0"/>
+                        </a:ext>
+                      </a:extLst>
+                    </a:blip>
+                    <a:srcRect/>
+                    <a:stretch>
+                      <a:fillRect/>
+                    </a:stretch>
+                  </pic:blipFill>
+                  <pic:spPr bwMode="auto">
+                    <a:xfrm>
+                      <a:off x="0" y="0"/>
+                      <a:ext cx="5963920" cy="3129280"/>
+                    </a:xfrm>
+                    <a:prstGeom prst="rect">
+                      <a:avLst/>
+                    </a:prstGeom>
+                    <a:noFill/>
+                    <a:ln>
+                      <a:noFill/>
+                    </a:ln>
+                  </pic:spPr>
+                </pic:pic>
+              </a:graphicData>
+            </a:graphic>
+          </wp:inline>
+        </w:drawing>
+      </w:r>
     </w:p>
     <w:p/>
     <w:p/>
     <w:p>
       <w:pPr>
+        <w:pStyle w:val="Titre1"/>
+        <w:rPr>
+          <w:color w:val="215A95"/>
+        </w:rPr>
+      </w:pPr>
+      <w:bookmarkStart w:id="61" w:name="_Toc264813830"/>
+      <w:r>
+        <w:rPr>
+          <w:color w:val="215A95"/>
+        </w:rPr>
+        <w:t>Conclusion</w:t>
+      </w:r>
+      <w:bookmarkEnd w:id="61"/>
+    </w:p>
+    <w:p/>
+    <w:p/>
+    <w:p>
+      <w:pPr>
         <w:pStyle w:val="Paragraphedeliste"/>
         <w:ind w:left="0"/>
         <w:rPr>
@@ -17349,7 +17402,6 @@
           <w:rFonts w:cs="Times New Roman"/>
           <w:szCs w:val="24"/>
         </w:rPr>
-        <w:lastRenderedPageBreak/>
         <w:t>Ainsi, après une phase d’analyse durant laquelle nous avons défini les besoins de BNK et après une phase de conception où nous avons défini notre solution, nous avons pu proposer un nouveau système d’information. Ce dernier permettra à l’entreprise d’améliorer nettement la gestion de leurs fournisseurs et leurs clients ainsi que la gestion de leurs contrats.</w:t>
       </w:r>
     </w:p>
@@ -17446,13 +17498,21 @@
           <w:rFonts w:cs="Times New Roman"/>
           <w:szCs w:val="24"/>
         </w:rPr>
-        <w:t>Tout au long de ce projet nous avons donc joué le rôle de la maîtrise d’œuvre afin de réaliser les axes définis par la maîtrise d’ouvrage. Cependant, pour réaliser ce travail nous pouvions nous appuyer seulement sur la feuille de sujet. Nous avons donc dû prendre plusieurs hypothèses afin de pouvoir avancer dans notre conception. Il n’était pas possible pour nous d’aller sur le terrain et de parler directement avec les employés afin d’isoler clairement le besoin. Cela ne nous a pas pour autant empêché d’essayer de proposer une solution fonctionnelle pour cette entreprise.</w:t>
+        <w:t xml:space="preserve">Tout au long de ce projet nous avons donc joué le rôle de la maîtrise d’œuvre afin de réaliser les axes définis par la maîtrise d’ouvrage. Cependant, pour réaliser ce travail nous pouvions nous appuyer seulement sur la feuille de sujet. Nous avons donc dû prendre plusieurs hypothèses afin de pouvoir avancer dans notre conception. Il n’était pas possible pour nous d’aller sur le </w:t>
+      </w:r>
+      <w:r>
+        <w:rPr>
+          <w:rFonts w:cs="Times New Roman"/>
+          <w:szCs w:val="24"/>
+        </w:rPr>
+        <w:lastRenderedPageBreak/>
+        <w:t>terrain et de parler directement avec les employés afin d’isoler clairement le besoin. Cela ne nous a pas pour autant empêché d’essayer de proposer une solution fonctionnelle pour cette entreprise.</w:t>
       </w:r>
     </w:p>
     <w:p/>
     <w:p/>
     <w:sectPr>
-      <w:footerReference w:type="default" r:id="rId52"/>
+      <w:footerReference w:type="default" r:id="rId53"/>
       <w:pgSz w:w="12240" w:h="15840"/>
       <w:pgMar w:top="1418" w:right="1418" w:bottom="1418" w:left="1418" w:header="720" w:footer="720" w:gutter="0"/>
       <w:pgNumType w:start="0"/>
@@ -17657,7 +17717,7 @@
               <w:noProof/>
               <w:color w:val="FFFFFF" w:themeColor="background1"/>
             </w:rPr>
-            <w:t>45</w:t>
+            <w:t>46</w:t>
           </w:r>
           <w:r>
             <w:rPr>
@@ -18834,7 +18894,7 @@
   <w:abstractNum w:abstractNumId="11">
     <w:nsid w:val="1482775B"/>
     <w:multiLevelType w:val="multilevel"/>
-    <w:tmpl w:val="77E2B626"/>
+    <w:tmpl w:val="00421FD4"/>
     <w:lvl w:ilvl="0">
       <w:start w:val="1"/>
       <w:numFmt w:val="decimal"/>
@@ -22281,13 +22341,13 @@
     <w:uiPriority w:val="9"/>
     <w:unhideWhenUsed/>
     <w:qFormat/>
-    <w:rsid w:val="00AD1DC0"/>
+    <w:rsid w:val="00E91D2D"/>
     <w:pPr>
       <w:keepNext/>
       <w:keepLines/>
       <w:numPr>
         <w:ilvl w:val="2"/>
-        <w:numId w:val="2"/>
+        <w:numId w:val="1"/>
       </w:numPr>
       <w:spacing w:before="200" w:after="0"/>
       <w:outlineLvl w:val="2"/>
@@ -22623,7 +22683,7 @@
     <w:basedOn w:val="Policepardfaut"/>
     <w:link w:val="Titre3"/>
     <w:uiPriority w:val="9"/>
-    <w:rsid w:val="00AD1DC0"/>
+    <w:rsid w:val="00E91D2D"/>
     <w:rPr>
       <w:rFonts w:asciiTheme="majorHAnsi" w:eastAsiaTheme="majorEastAsia" w:hAnsiTheme="majorHAnsi" w:cstheme="majorBidi"/>
       <w:b/>
@@ -23465,13 +23525,13 @@
     <w:uiPriority w:val="9"/>
     <w:unhideWhenUsed/>
     <w:qFormat/>
-    <w:rsid w:val="00AD1DC0"/>
+    <w:rsid w:val="00E91D2D"/>
     <w:pPr>
       <w:keepNext/>
       <w:keepLines/>
       <w:numPr>
         <w:ilvl w:val="2"/>
-        <w:numId w:val="2"/>
+        <w:numId w:val="1"/>
       </w:numPr>
       <w:spacing w:before="200" w:after="0"/>
       <w:outlineLvl w:val="2"/>
@@ -23807,7 +23867,7 @@
     <w:basedOn w:val="Policepardfaut"/>
     <w:link w:val="Titre3"/>
     <w:uiPriority w:val="9"/>
-    <w:rsid w:val="00AD1DC0"/>
+    <w:rsid w:val="00E91D2D"/>
     <w:rPr>
       <w:rFonts w:asciiTheme="majorHAnsi" w:eastAsiaTheme="majorEastAsia" w:hAnsiTheme="majorHAnsi" w:cstheme="majorBidi"/>
       <w:b/>
@@ -24718,7 +24778,7 @@
 </file>
 
 <file path=customXml/itemProps4.xml><?xml version="1.0" encoding="utf-8"?>
-<ds:datastoreItem xmlns:ds="http://schemas.openxmlformats.org/officeDocument/2006/customXml" ds:itemID="{EE7E707D-F493-8A4A-AF46-1CADA9418D6B}">
+<ds:datastoreItem xmlns:ds="http://schemas.openxmlformats.org/officeDocument/2006/customXml" ds:itemID="{DF0AA86F-E115-A548-AB75-3111CF770A9C}">
   <ds:schemaRefs>
     <ds:schemaRef ds:uri="http://schemas.openxmlformats.org/officeDocument/2006/bibliography"/>
   </ds:schemaRefs>

</xml_diff>

<commit_message>
Ajout diagramme de classe DemandesClients
</commit_message>
<xml_diff>
--- a/Ly_Ha (Kevin).docx
+++ b/Ly_Ha (Kevin).docx
@@ -16429,7 +16429,7 @@
       </w:pPr>
       <w:bookmarkStart w:id="51" w:name="_Toc264813821"/>
       <w:r>
-        <w:t>Diagramme de classe – termes du domaine</w:t>
+        <w:t>termes du domaine</w:t>
       </w:r>
       <w:bookmarkEnd w:id="51"/>
     </w:p>
@@ -16466,6 +16466,7 @@
       </w:pPr>
       <w:bookmarkStart w:id="52" w:name="_Toc264813822"/>
       <w:r>
+        <w:lastRenderedPageBreak/>
         <w:t xml:space="preserve">Terme du sous domaine de la gestion des </w:t>
       </w:r>
       <w:r>
@@ -16473,7 +16474,61 @@
       </w:r>
       <w:bookmarkEnd w:id="52"/>
     </w:p>
-    <w:p/>
+    <w:p>
+      <w:r>
+        <w:rPr>
+          <w:noProof/>
+        </w:rPr>
+        <w:drawing>
+          <wp:inline distT="0" distB="0" distL="0" distR="0" wp14:anchorId="02F84B3E" wp14:editId="0616044A">
+            <wp:extent cx="5963920" cy="3870960"/>
+            <wp:effectExtent l="0" t="0" r="5080" b="0"/>
+            <wp:docPr id="27" name="Image 27" descr="Macintosh HD:Users:jean-michelly:Projets:Diagrammes de classes:Class DemandesClients.png"/>
+            <wp:cNvGraphicFramePr>
+              <a:graphicFrameLocks xmlns:a="http://schemas.openxmlformats.org/drawingml/2006/main" noChangeAspect="1"/>
+            </wp:cNvGraphicFramePr>
+            <a:graphic xmlns:a="http://schemas.openxmlformats.org/drawingml/2006/main">
+              <a:graphicData uri="http://schemas.openxmlformats.org/drawingml/2006/picture">
+                <pic:pic xmlns:pic="http://schemas.openxmlformats.org/drawingml/2006/picture">
+                  <pic:nvPicPr>
+                    <pic:cNvPr id="0" name="Picture 1" descr="Macintosh HD:Users:jean-michelly:Projets:Diagrammes de classes:Class DemandesClients.png"/>
+                    <pic:cNvPicPr>
+                      <a:picLocks noChangeAspect="1" noChangeArrowheads="1"/>
+                    </pic:cNvPicPr>
+                  </pic:nvPicPr>
+                  <pic:blipFill>
+                    <a:blip r:embed="rId47">
+                      <a:extLst>
+                        <a:ext uri="{28A0092B-C50C-407E-A947-70E740481C1C}">
+                          <a14:useLocalDpi xmlns:a14="http://schemas.microsoft.com/office/drawing/2010/main" val="0"/>
+                        </a:ext>
+                      </a:extLst>
+                    </a:blip>
+                    <a:srcRect/>
+                    <a:stretch>
+                      <a:fillRect/>
+                    </a:stretch>
+                  </pic:blipFill>
+                  <pic:spPr bwMode="auto">
+                    <a:xfrm>
+                      <a:off x="0" y="0"/>
+                      <a:ext cx="5963920" cy="3870960"/>
+                    </a:xfrm>
+                    <a:prstGeom prst="rect">
+                      <a:avLst/>
+                    </a:prstGeom>
+                    <a:noFill/>
+                    <a:ln>
+                      <a:noFill/>
+                    </a:ln>
+                  </pic:spPr>
+                </pic:pic>
+              </a:graphicData>
+            </a:graphic>
+          </wp:inline>
+        </w:drawing>
+      </w:r>
+    </w:p>
     <w:p>
       <w:pPr>
         <w:jc w:val="center"/>
@@ -16481,18 +16536,24 @@
           <w:color w:val="FF0000"/>
         </w:rPr>
       </w:pPr>
-      <w:r>
+      <w:bookmarkStart w:id="53" w:name="_GoBack"/>
+      <w:bookmarkEnd w:id="53"/>
+    </w:p>
+    <w:p>
+      <w:pPr>
+        <w:jc w:val="center"/>
         <w:rPr>
           <w:color w:val="FF0000"/>
         </w:rPr>
-        <w:t xml:space="preserve">A </w:t>
-      </w:r>
-      <w:r>
+      </w:pPr>
+    </w:p>
+    <w:p>
+      <w:pPr>
+        <w:jc w:val="center"/>
         <w:rPr>
           <w:color w:val="FF0000"/>
         </w:rPr>
-        <w:t>METTRE</w:t>
-      </w:r>
+      </w:pPr>
     </w:p>
     <w:p>
       <w:pPr>
@@ -16512,6 +16573,13 @@
     </w:p>
     <w:p>
       <w:pPr>
+        <w:rPr>
+          <w:color w:val="FF0000"/>
+        </w:rPr>
+      </w:pPr>
+    </w:p>
+    <w:p>
+      <w:pPr>
         <w:jc w:val="center"/>
         <w:rPr>
           <w:color w:val="FF0000"/>
@@ -16520,44 +16588,13 @@
     </w:p>
     <w:p>
       <w:pPr>
-        <w:jc w:val="center"/>
-        <w:rPr>
-          <w:color w:val="FF0000"/>
-        </w:rPr>
-      </w:pPr>
-    </w:p>
-    <w:p>
-      <w:pPr>
-        <w:jc w:val="center"/>
-        <w:rPr>
-          <w:color w:val="FF0000"/>
-        </w:rPr>
-      </w:pPr>
-    </w:p>
-    <w:p>
-      <w:pPr>
-        <w:rPr>
-          <w:color w:val="FF0000"/>
-        </w:rPr>
-      </w:pPr>
-    </w:p>
-    <w:p>
-      <w:pPr>
-        <w:jc w:val="center"/>
-        <w:rPr>
-          <w:color w:val="FF0000"/>
-        </w:rPr>
-      </w:pPr>
-    </w:p>
-    <w:p>
-      <w:pPr>
         <w:pStyle w:val="Titre3"/>
       </w:pPr>
-      <w:bookmarkStart w:id="53" w:name="_Toc264813823"/>
+      <w:bookmarkStart w:id="54" w:name="_Toc264813823"/>
       <w:r>
         <w:t>Terme du sous domaine de la gestion des recherches de fournisseurs</w:t>
       </w:r>
-      <w:bookmarkEnd w:id="53"/>
+      <w:bookmarkEnd w:id="54"/>
     </w:p>
     <w:p>
       <w:r>
@@ -16590,7 +16627,7 @@
                     </pic:cNvPicPr>
                   </pic:nvPicPr>
                   <pic:blipFill>
-                    <a:blip r:embed="rId47">
+                    <a:blip r:embed="rId48">
                       <a:extLst>
                         <a:ext uri="{28A0092B-C50C-407E-A947-70E740481C1C}">
                           <a14:useLocalDpi xmlns:a14="http://schemas.microsoft.com/office/drawing/2010/main" val="0"/>
@@ -16638,11 +16675,11 @@
       <w:pPr>
         <w:pStyle w:val="Titre3"/>
       </w:pPr>
-      <w:bookmarkStart w:id="54" w:name="_Toc264813824"/>
+      <w:bookmarkStart w:id="55" w:name="_Toc264813824"/>
       <w:r>
         <w:t>Terme du sous domaine de la gestion des contrats</w:t>
       </w:r>
-      <w:bookmarkEnd w:id="54"/>
+      <w:bookmarkEnd w:id="55"/>
     </w:p>
     <w:p/>
     <w:p/>
@@ -16657,11 +16694,11 @@
       <w:pPr>
         <w:pStyle w:val="Titre2"/>
       </w:pPr>
-      <w:bookmarkStart w:id="55" w:name="_Toc264813825"/>
+      <w:bookmarkStart w:id="56" w:name="_Toc264813825"/>
       <w:r>
         <w:t>Diagramme d’états-transitions – évolution des objets métiers</w:t>
       </w:r>
-      <w:bookmarkEnd w:id="55"/>
+      <w:bookmarkEnd w:id="56"/>
     </w:p>
     <w:p>
       <w:pPr>
@@ -16907,7 +16944,6 @@
         <w:pStyle w:val="Titre4"/>
       </w:pPr>
       <w:r>
-        <w:lastRenderedPageBreak/>
         <w:t>Diagramme de classes de « Recherche fournisseur »</w:t>
       </w:r>
     </w:p>
@@ -16952,11 +16988,12 @@
       <w:pPr>
         <w:pStyle w:val="Titre3"/>
       </w:pPr>
-      <w:bookmarkStart w:id="56" w:name="_Toc264813826"/>
-      <w:r>
-        <w:rPr>
-          <w:noProof/>
-        </w:rPr>
+      <w:bookmarkStart w:id="57" w:name="_Toc264813826"/>
+      <w:r>
+        <w:rPr>
+          <w:noProof/>
+        </w:rPr>
+        <w:lastRenderedPageBreak/>
         <w:drawing>
           <wp:anchor distT="0" distB="0" distL="114300" distR="114300" simplePos="0" relativeHeight="251696128" behindDoc="0" locked="0" layoutInCell="1" allowOverlap="1" wp14:anchorId="11E4016D" wp14:editId="58E298A8">
             <wp:simplePos x="0" y="0"/>
@@ -16983,7 +17020,7 @@
                     </pic:cNvPicPr>
                   </pic:nvPicPr>
                   <pic:blipFill>
-                    <a:blip r:embed="rId48">
+                    <a:blip r:embed="rId49">
                       <a:extLst>
                         <a:ext uri="{28A0092B-C50C-407E-A947-70E740481C1C}">
                           <a14:useLocalDpi xmlns:a14="http://schemas.microsoft.com/office/drawing/2010/main" val="0"/>
@@ -17028,7 +17065,7 @@
       <w:r>
         <w:t>Evolution de l’objet « Annonce »</w:t>
       </w:r>
-      <w:bookmarkEnd w:id="56"/>
+      <w:bookmarkEnd w:id="57"/>
     </w:p>
     <w:p>
       <w:pPr>
@@ -17051,11 +17088,12 @@
       <w:pPr>
         <w:pStyle w:val="Titre3"/>
       </w:pPr>
-      <w:bookmarkStart w:id="57" w:name="_Toc264813827"/>
-      <w:r>
-        <w:rPr>
-          <w:noProof/>
-        </w:rPr>
+      <w:bookmarkStart w:id="58" w:name="_Toc264813827"/>
+      <w:r>
+        <w:rPr>
+          <w:noProof/>
+        </w:rPr>
+        <w:lastRenderedPageBreak/>
         <w:drawing>
           <wp:anchor distT="0" distB="0" distL="114300" distR="114300" simplePos="0" relativeHeight="251697152" behindDoc="0" locked="0" layoutInCell="1" allowOverlap="1" wp14:anchorId="71C3BE98" wp14:editId="5B2B8748">
             <wp:simplePos x="0" y="0"/>
@@ -17082,7 +17120,7 @@
                     </pic:cNvPicPr>
                   </pic:nvPicPr>
                   <pic:blipFill>
-                    <a:blip r:embed="rId49">
+                    <a:blip r:embed="rId50">
                       <a:extLst>
                         <a:ext uri="{28A0092B-C50C-407E-A947-70E740481C1C}">
                           <a14:useLocalDpi xmlns:a14="http://schemas.microsoft.com/office/drawing/2010/main" val="0"/>
@@ -17127,7 +17165,7 @@
       <w:r>
         <w:t>Evolution de l’objet « Contrat»</w:t>
       </w:r>
-      <w:bookmarkEnd w:id="57"/>
+      <w:bookmarkEnd w:id="58"/>
     </w:p>
     <w:p>
       <w:pPr>
@@ -17151,11 +17189,12 @@
       <w:pPr>
         <w:pStyle w:val="Titre3"/>
       </w:pPr>
-      <w:bookmarkStart w:id="58" w:name="_Toc264813828"/>
-      <w:r>
+      <w:bookmarkStart w:id="59" w:name="_Toc264813828"/>
+      <w:r>
+        <w:lastRenderedPageBreak/>
         <w:t>Evolution de l’objet « Ticket d’entretien»</w:t>
       </w:r>
-      <w:bookmarkEnd w:id="58"/>
+      <w:bookmarkEnd w:id="59"/>
     </w:p>
     <w:p>
       <w:r>
@@ -17180,7 +17219,7 @@
                     </pic:cNvPicPr>
                   </pic:nvPicPr>
                   <pic:blipFill>
-                    <a:blip r:embed="rId50">
+                    <a:blip r:embed="rId51">
                       <a:extLst>
                         <a:ext uri="{28A0092B-C50C-407E-A947-70E740481C1C}">
                           <a14:useLocalDpi xmlns:a14="http://schemas.microsoft.com/office/drawing/2010/main" val="0"/>
@@ -17225,7 +17264,7 @@
       <w:pPr>
         <w:pStyle w:val="Titre3"/>
       </w:pPr>
-      <w:bookmarkStart w:id="59" w:name="_Toc264813829"/>
+      <w:bookmarkStart w:id="60" w:name="_Toc264813829"/>
       <w:r>
         <w:t>Evolution de l’objet « </w:t>
       </w:r>
@@ -17235,7 +17274,7 @@
       <w:r>
         <w:t xml:space="preserve">» </w:t>
       </w:r>
-      <w:bookmarkEnd w:id="59"/>
+      <w:bookmarkEnd w:id="60"/>
     </w:p>
     <w:p>
       <w:r>
@@ -17260,7 +17299,7 @@
                     </pic:cNvPicPr>
                   </pic:nvPicPr>
                   <pic:blipFill>
-                    <a:blip r:embed="rId51">
+                    <a:blip r:embed="rId52">
                       <a:extLst>
                         <a:ext uri="{28A0092B-C50C-407E-A947-70E740481C1C}">
                           <a14:useLocalDpi xmlns:a14="http://schemas.microsoft.com/office/drawing/2010/main" val="0"/>
@@ -17300,13 +17339,11 @@
           <w:numId w:val="36"/>
         </w:numPr>
       </w:pPr>
-      <w:bookmarkStart w:id="60" w:name="_GoBack"/>
       <w:r>
         <w:lastRenderedPageBreak/>
         <w:t xml:space="preserve">Evolution de l’objet « Facture» </w:t>
       </w:r>
     </w:p>
-    <w:bookmarkEnd w:id="60"/>
     <w:p>
       <w:pPr>
         <w:rPr>
@@ -17336,7 +17373,7 @@
                     </pic:cNvPicPr>
                   </pic:nvPicPr>
                   <pic:blipFill>
-                    <a:blip r:embed="rId52">
+                    <a:blip r:embed="rId53">
                       <a:extLst>
                         <a:ext uri="{28A0092B-C50C-407E-A947-70E740481C1C}">
                           <a14:useLocalDpi xmlns:a14="http://schemas.microsoft.com/office/drawing/2010/main" val="0"/>
@@ -17512,7 +17549,7 @@
     <w:p/>
     <w:p/>
     <w:sectPr>
-      <w:footerReference w:type="default" r:id="rId53"/>
+      <w:footerReference w:type="default" r:id="rId54"/>
       <w:pgSz w:w="12240" w:h="15840"/>
       <w:pgMar w:top="1418" w:right="1418" w:bottom="1418" w:left="1418" w:header="720" w:footer="720" w:gutter="0"/>
       <w:pgNumType w:start="0"/>
@@ -17667,6 +17704,7 @@
               <w:dataBinding w:prefixMappings="xmlns:ns0='http://purl.org/dc/elements/1.1/' xmlns:ns1='http://schemas.openxmlformats.org/package/2006/metadata/core-properties' " w:xpath="/ns1:coreProperties[1]/ns0:creator[1]" w:storeItemID="{6C3C8BC8-F283-45AE-878A-BAB7291924A1}"/>
               <w:text/>
             </w:sdtPr>
+            <w:sdtEndPr/>
             <w:sdtContent>
               <w:r>
                 <w:rPr>
@@ -17717,7 +17755,7 @@
               <w:noProof/>
               <w:color w:val="FFFFFF" w:themeColor="background1"/>
             </w:rPr>
-            <w:t>46</w:t>
+            <w:t>42</w:t>
           </w:r>
           <w:r>
             <w:rPr>
@@ -24778,7 +24816,7 @@
 </file>
 
 <file path=customXml/itemProps4.xml><?xml version="1.0" encoding="utf-8"?>
-<ds:datastoreItem xmlns:ds="http://schemas.openxmlformats.org/officeDocument/2006/customXml" ds:itemID="{DF0AA86F-E115-A548-AB75-3111CF770A9C}">
+<ds:datastoreItem xmlns:ds="http://schemas.openxmlformats.org/officeDocument/2006/customXml" ds:itemID="{1C15FD9E-9D2C-784C-AB75-A907CA6A3021}">
   <ds:schemaRefs>
     <ds:schemaRef ds:uri="http://schemas.openxmlformats.org/officeDocument/2006/bibliography"/>
   </ds:schemaRefs>

</xml_diff>

<commit_message>
ajout diagramme de modèle suiviFournisseur et class demandeClients
</commit_message>
<xml_diff>
--- a/Ly_Ha (Kevin).docx
+++ b/Ly_Ha (Kevin).docx
@@ -115,8 +115,33 @@
                                   <w:color w:val="FFFFFF"/>
                                   <w:lang w:val="en-US"/>
                                 </w:rPr>
-                                <w:t>HA Kévin – LY Jean-michel</w:t>
+                                <w:t xml:space="preserve">HA </w:t>
                               </w:r>
+                              <w:proofErr w:type="spellStart"/>
+                              <w:r>
+                                <w:rPr>
+                                  <w:color w:val="FFFFFF"/>
+                                  <w:lang w:val="en-US"/>
+                                </w:rPr>
+                                <w:t>Kévin</w:t>
+                              </w:r>
+                              <w:proofErr w:type="spellEnd"/>
+                              <w:r>
+                                <w:rPr>
+                                  <w:color w:val="FFFFFF"/>
+                                  <w:lang w:val="en-US"/>
+                                </w:rPr>
+                                <w:t xml:space="preserve"> – LY Jean-</w:t>
+                              </w:r>
+                              <w:proofErr w:type="spellStart"/>
+                              <w:r>
+                                <w:rPr>
+                                  <w:color w:val="FFFFFF"/>
+                                  <w:lang w:val="en-US"/>
+                                </w:rPr>
+                                <w:t>michel</w:t>
+                              </w:r>
+                              <w:proofErr w:type="spellEnd"/>
                             </w:p>
                             <w:p>
                               <w:pPr>
@@ -3387,13 +3412,7 @@
         <w:rPr>
           <w:noProof/>
         </w:rPr>
-        <w:t>3</w:t>
-      </w:r>
-      <w:r>
-        <w:rPr>
-          <w:noProof/>
-        </w:rPr>
-        <w:t>8</w:t>
+        <w:t>38</w:t>
       </w:r>
       <w:r>
         <w:rPr>
@@ -6324,7 +6343,21 @@
         <w:rPr>
           <w:rFonts w:ascii="Times New Roman" w:hAnsi="Times New Roman" w:cs="Times New Roman"/>
         </w:rPr>
-        <w:t>fragment « Ref vers Authentification »</w:t>
+        <w:t>fragment « </w:t>
+      </w:r>
+      <w:proofErr w:type="spellStart"/>
+      <w:r>
+        <w:rPr>
+          <w:rFonts w:ascii="Times New Roman" w:hAnsi="Times New Roman" w:cs="Times New Roman"/>
+        </w:rPr>
+        <w:t>Ref</w:t>
+      </w:r>
+      <w:proofErr w:type="spellEnd"/>
+      <w:r>
+        <w:rPr>
+          <w:rFonts w:ascii="Times New Roman" w:hAnsi="Times New Roman" w:cs="Times New Roman"/>
+        </w:rPr>
+        <w:t xml:space="preserve"> vers Authentification »</w:t>
       </w:r>
     </w:p>
     <w:p>
@@ -6480,8 +6513,13 @@
         </w:numPr>
       </w:pPr>
       <w:r>
-        <w:t>L’utilisateur rentre son login et son password</w:t>
-      </w:r>
+        <w:t xml:space="preserve">L’utilisateur rentre son login et son </w:t>
+      </w:r>
+      <w:proofErr w:type="spellStart"/>
+      <w:r>
+        <w:t>password</w:t>
+      </w:r>
+      <w:proofErr w:type="spellEnd"/>
     </w:p>
     <w:p>
       <w:pPr>
@@ -6504,7 +6542,15 @@
         </w:numPr>
       </w:pPr>
       <w:r>
-        <w:t>Le système accède à la table « Account » dans la base de données et valide que l’authentification est correcte</w:t>
+        <w:t>Le système accède à la table « </w:t>
+      </w:r>
+      <w:proofErr w:type="spellStart"/>
+      <w:r>
+        <w:t>Account</w:t>
+      </w:r>
+      <w:proofErr w:type="spellEnd"/>
+      <w:r>
+        <w:t> » dans la base de données et valide que l’authentification est correcte</w:t>
       </w:r>
     </w:p>
     <w:p>
@@ -6817,6 +6863,9 @@
         </w:rPr>
       </w:pPr>
       <w:r>
+        <w:rPr>
+          <w:noProof/>
+        </w:rPr>
         <w:lastRenderedPageBreak/>
         <w:drawing>
           <wp:anchor distT="0" distB="0" distL="114300" distR="114300" simplePos="0" relativeHeight="251702272" behindDoc="0" locked="0" layoutInCell="1" allowOverlap="1" wp14:anchorId="714EE6F0" wp14:editId="7FBD6217">
@@ -8379,7 +8428,25 @@
           <w:sz w:val="24"/>
           <w:szCs w:val="24"/>
         </w:rPr>
-        <w:t>Pré-conditions : L’annonce a été associé à un client</w:t>
+        <w:t xml:space="preserve">Pré-conditions : L’annonce a été </w:t>
+      </w:r>
+      <w:proofErr w:type="gramStart"/>
+      <w:r>
+        <w:rPr>
+          <w:rFonts w:ascii="Times New Roman" w:hAnsi="Times New Roman" w:cs="Times New Roman"/>
+          <w:sz w:val="24"/>
+          <w:szCs w:val="24"/>
+        </w:rPr>
+        <w:t>associé</w:t>
+      </w:r>
+      <w:proofErr w:type="gramEnd"/>
+      <w:r>
+        <w:rPr>
+          <w:rFonts w:ascii="Times New Roman" w:hAnsi="Times New Roman" w:cs="Times New Roman"/>
+          <w:sz w:val="24"/>
+          <w:szCs w:val="24"/>
+        </w:rPr>
+        <w:t xml:space="preserve"> à un client</w:t>
       </w:r>
     </w:p>
     <w:p>
@@ -16355,170 +16422,254 @@
       </w:pPr>
       <w:bookmarkStart w:id="49" w:name="_Toc264813819"/>
       <w:r>
+        <w:lastRenderedPageBreak/>
         <w:t>Sous domaine de la gestion des suivis fournisseurs</w:t>
       </w:r>
       <w:bookmarkEnd w:id="49"/>
     </w:p>
+    <w:p>
+      <w:r>
+        <w:rPr>
+          <w:noProof/>
+        </w:rPr>
+        <w:drawing>
+          <wp:inline distT="0" distB="0" distL="0" distR="0" wp14:anchorId="2338088A" wp14:editId="22BF303E">
+            <wp:extent cx="5963920" cy="4490720"/>
+            <wp:effectExtent l="0" t="0" r="5080" b="5080"/>
+            <wp:docPr id="27" name="Image 27" descr="Macintosh HD:Users:jean-michelly:Projets:Modèle de domaine:Domaine_SuiviFournisseur.png"/>
+            <wp:cNvGraphicFramePr>
+              <a:graphicFrameLocks xmlns:a="http://schemas.openxmlformats.org/drawingml/2006/main" noChangeAspect="1"/>
+            </wp:cNvGraphicFramePr>
+            <a:graphic xmlns:a="http://schemas.openxmlformats.org/drawingml/2006/main">
+              <a:graphicData uri="http://schemas.openxmlformats.org/drawingml/2006/picture">
+                <pic:pic xmlns:pic="http://schemas.openxmlformats.org/drawingml/2006/picture">
+                  <pic:nvPicPr>
+                    <pic:cNvPr id="0" name="Picture 1" descr="Macintosh HD:Users:jean-michelly:Projets:Modèle de domaine:Domaine_SuiviFournisseur.png"/>
+                    <pic:cNvPicPr>
+                      <a:picLocks noChangeAspect="1" noChangeArrowheads="1"/>
+                    </pic:cNvPicPr>
+                  </pic:nvPicPr>
+                  <pic:blipFill>
+                    <a:blip r:embed="rId47">
+                      <a:extLst>
+                        <a:ext uri="{28A0092B-C50C-407E-A947-70E740481C1C}">
+                          <a14:useLocalDpi xmlns:a14="http://schemas.microsoft.com/office/drawing/2010/main" val="0"/>
+                        </a:ext>
+                      </a:extLst>
+                    </a:blip>
+                    <a:srcRect/>
+                    <a:stretch>
+                      <a:fillRect/>
+                    </a:stretch>
+                  </pic:blipFill>
+                  <pic:spPr bwMode="auto">
+                    <a:xfrm>
+                      <a:off x="0" y="0"/>
+                      <a:ext cx="5963920" cy="4490720"/>
+                    </a:xfrm>
+                    <a:prstGeom prst="rect">
+                      <a:avLst/>
+                    </a:prstGeom>
+                    <a:noFill/>
+                    <a:ln>
+                      <a:noFill/>
+                    </a:ln>
+                  </pic:spPr>
+                </pic:pic>
+              </a:graphicData>
+            </a:graphic>
+          </wp:inline>
+        </w:drawing>
+      </w:r>
+    </w:p>
+    <w:p>
+      <w:pPr>
+        <w:pStyle w:val="Titre1"/>
+        <w:rPr>
+          <w:color w:val="215A95"/>
+        </w:rPr>
+      </w:pPr>
+      <w:bookmarkStart w:id="50" w:name="_Toc264813820"/>
+      <w:r>
+        <w:rPr>
+          <w:color w:val="215A95"/>
+        </w:rPr>
+        <w:t>Conception du nouveau systeme d’information</w:t>
+      </w:r>
+      <w:bookmarkEnd w:id="50"/>
+    </w:p>
+    <w:p>
+      <w:pPr>
+        <w:pStyle w:val="Titre2"/>
+      </w:pPr>
+      <w:bookmarkStart w:id="51" w:name="_Toc264813821"/>
+      <w:r>
+        <w:t>Diagramme de classe – termes du domaine</w:t>
+      </w:r>
+      <w:bookmarkEnd w:id="51"/>
+    </w:p>
     <w:p/>
     <w:p>
+      <w:r>
+        <w:t xml:space="preserve">Une fois après avoir </w:t>
+      </w:r>
+      <w:r>
+        <w:t>cerné toutes</w:t>
+      </w:r>
+      <w:r>
+        <w:t xml:space="preserve"> les fonctionnalités de l’ancien système d’information</w:t>
+      </w:r>
+      <w:r>
+        <w:t xml:space="preserve">, nous allons </w:t>
+      </w:r>
+      <w:r>
+        <w:t xml:space="preserve">illustrer les relations </w:t>
+      </w:r>
+      <w:r>
+        <w:t>de notre nouveau système d’information avec la base de données</w:t>
+      </w:r>
+      <w:r>
+        <w:t xml:space="preserve"> grâce aux diagrammes de classes</w:t>
+      </w:r>
+      <w:r>
+        <w:t xml:space="preserve">. </w:t>
+      </w:r>
+    </w:p>
+    <w:p>
+      <w:pPr>
+        <w:pStyle w:val="Titre3"/>
+      </w:pPr>
+      <w:bookmarkStart w:id="52" w:name="_Toc264813822"/>
+      <w:r>
+        <w:lastRenderedPageBreak/>
+        <w:t xml:space="preserve">Terme du sous domaine de la gestion des </w:t>
+      </w:r>
+      <w:r>
+        <w:t>demandes des clients</w:t>
+      </w:r>
+      <w:bookmarkEnd w:id="52"/>
+    </w:p>
+    <w:p>
+      <w:r>
+        <w:rPr>
+          <w:noProof/>
+        </w:rPr>
+        <w:drawing>
+          <wp:inline distT="0" distB="0" distL="0" distR="0" wp14:anchorId="560B275D" wp14:editId="22E1AFB0">
+            <wp:extent cx="5963920" cy="3870960"/>
+            <wp:effectExtent l="0" t="0" r="5080" b="0"/>
+            <wp:docPr id="48" name="Image 48" descr="Macintosh HD:Users:jean-michelly:Projets:Diagrammes de classes:Class DemandesClients.png"/>
+            <wp:cNvGraphicFramePr>
+              <a:graphicFrameLocks xmlns:a="http://schemas.openxmlformats.org/drawingml/2006/main" noChangeAspect="1"/>
+            </wp:cNvGraphicFramePr>
+            <a:graphic xmlns:a="http://schemas.openxmlformats.org/drawingml/2006/main">
+              <a:graphicData uri="http://schemas.openxmlformats.org/drawingml/2006/picture">
+                <pic:pic xmlns:pic="http://schemas.openxmlformats.org/drawingml/2006/picture">
+                  <pic:nvPicPr>
+                    <pic:cNvPr id="0" name="Picture 3" descr="Macintosh HD:Users:jean-michelly:Projets:Diagrammes de classes:Class DemandesClients.png"/>
+                    <pic:cNvPicPr>
+                      <a:picLocks noChangeAspect="1" noChangeArrowheads="1"/>
+                    </pic:cNvPicPr>
+                  </pic:nvPicPr>
+                  <pic:blipFill>
+                    <a:blip r:embed="rId48">
+                      <a:extLst>
+                        <a:ext uri="{28A0092B-C50C-407E-A947-70E740481C1C}">
+                          <a14:useLocalDpi xmlns:a14="http://schemas.microsoft.com/office/drawing/2010/main" val="0"/>
+                        </a:ext>
+                      </a:extLst>
+                    </a:blip>
+                    <a:srcRect/>
+                    <a:stretch>
+                      <a:fillRect/>
+                    </a:stretch>
+                  </pic:blipFill>
+                  <pic:spPr bwMode="auto">
+                    <a:xfrm>
+                      <a:off x="0" y="0"/>
+                      <a:ext cx="5963920" cy="3870960"/>
+                    </a:xfrm>
+                    <a:prstGeom prst="rect">
+                      <a:avLst/>
+                    </a:prstGeom>
+                    <a:noFill/>
+                    <a:ln>
+                      <a:noFill/>
+                    </a:ln>
+                  </pic:spPr>
+                </pic:pic>
+              </a:graphicData>
+            </a:graphic>
+          </wp:inline>
+        </w:drawing>
+      </w:r>
+      <w:bookmarkStart w:id="53" w:name="_GoBack"/>
+      <w:bookmarkEnd w:id="53"/>
+    </w:p>
+    <w:p>
       <w:pPr>
         <w:jc w:val="center"/>
         <w:rPr>
           <w:color w:val="FF0000"/>
         </w:rPr>
       </w:pPr>
-      <w:r>
+    </w:p>
+    <w:p>
+      <w:pPr>
+        <w:jc w:val="center"/>
         <w:rPr>
           <w:color w:val="FF0000"/>
         </w:rPr>
-        <w:t>(MA PARTIE)</w:t>
-      </w:r>
-    </w:p>
-    <w:p>
-      <w:pPr>
-        <w:pStyle w:val="Titre1"/>
-      </w:pPr>
-      <w:bookmarkStart w:id="50" w:name="_Toc264813820"/>
-      <w:r>
-        <w:t>Conception du nouveau systeme d’information</w:t>
-      </w:r>
-      <w:bookmarkEnd w:id="50"/>
-    </w:p>
-    <w:p>
-      <w:pPr>
-        <w:pStyle w:val="Titre2"/>
-      </w:pPr>
-      <w:bookmarkStart w:id="51" w:name="_Toc264813821"/>
-      <w:r>
-        <w:t>Diagramme de classe – termes du domaine</w:t>
-      </w:r>
-      <w:bookmarkEnd w:id="51"/>
-    </w:p>
-    <w:p/>
-    <w:p>
-      <w:r>
-        <w:t xml:space="preserve">Une fois après avoir </w:t>
-      </w:r>
-      <w:r>
-        <w:t>cerné toutes</w:t>
-      </w:r>
-      <w:r>
-        <w:t xml:space="preserve"> les fonctionnalités de l’ancien système d’information</w:t>
-      </w:r>
-      <w:r>
-        <w:t xml:space="preserve">, nous allons </w:t>
-      </w:r>
-      <w:r>
-        <w:t xml:space="preserve">illustrer les relations </w:t>
-      </w:r>
-      <w:r>
-        <w:t>de notre nouveau système d’information avec la base de données</w:t>
-      </w:r>
-      <w:r>
-        <w:t xml:space="preserve"> grâce aux diagrammes de classes</w:t>
-      </w:r>
-      <w:r>
-        <w:t xml:space="preserve">. </w:t>
-      </w:r>
+      </w:pPr>
+    </w:p>
+    <w:p>
+      <w:pPr>
+        <w:jc w:val="center"/>
+        <w:rPr>
+          <w:color w:val="FF0000"/>
+        </w:rPr>
+      </w:pPr>
+    </w:p>
+    <w:p>
+      <w:pPr>
+        <w:jc w:val="center"/>
+        <w:rPr>
+          <w:color w:val="FF0000"/>
+        </w:rPr>
+      </w:pPr>
+    </w:p>
+    <w:p>
+      <w:pPr>
+        <w:jc w:val="center"/>
+        <w:rPr>
+          <w:color w:val="FF0000"/>
+        </w:rPr>
+      </w:pPr>
+    </w:p>
+    <w:p>
+      <w:pPr>
+        <w:rPr>
+          <w:color w:val="FF0000"/>
+        </w:rPr>
+      </w:pPr>
+    </w:p>
+    <w:p>
+      <w:pPr>
+        <w:jc w:val="center"/>
+        <w:rPr>
+          <w:color w:val="FF0000"/>
+        </w:rPr>
+      </w:pPr>
     </w:p>
     <w:p>
       <w:pPr>
         <w:pStyle w:val="Titre3"/>
       </w:pPr>
-      <w:bookmarkStart w:id="52" w:name="_Toc264813822"/>
-      <w:r>
-        <w:t xml:space="preserve">Terme du sous domaine de la gestion des </w:t>
-      </w:r>
-      <w:r>
-        <w:t>demandes des clients</w:t>
-      </w:r>
-      <w:bookmarkEnd w:id="52"/>
-    </w:p>
-    <w:p/>
-    <w:p>
-      <w:pPr>
-        <w:jc w:val="center"/>
-        <w:rPr>
-          <w:color w:val="FF0000"/>
-        </w:rPr>
-      </w:pPr>
-      <w:r>
-        <w:rPr>
-          <w:color w:val="FF0000"/>
-        </w:rPr>
-        <w:t xml:space="preserve">A </w:t>
-      </w:r>
-      <w:r>
-        <w:rPr>
-          <w:color w:val="FF0000"/>
-        </w:rPr>
-        <w:t>METTRE</w:t>
-      </w:r>
-    </w:p>
-    <w:p>
-      <w:pPr>
-        <w:jc w:val="center"/>
-        <w:rPr>
-          <w:color w:val="FF0000"/>
-        </w:rPr>
-      </w:pPr>
-    </w:p>
-    <w:p>
-      <w:pPr>
-        <w:jc w:val="center"/>
-        <w:rPr>
-          <w:color w:val="FF0000"/>
-        </w:rPr>
-      </w:pPr>
-    </w:p>
-    <w:p>
-      <w:pPr>
-        <w:jc w:val="center"/>
-        <w:rPr>
-          <w:color w:val="FF0000"/>
-        </w:rPr>
-      </w:pPr>
-    </w:p>
-    <w:p>
-      <w:pPr>
-        <w:jc w:val="center"/>
-        <w:rPr>
-          <w:color w:val="FF0000"/>
-        </w:rPr>
-      </w:pPr>
-    </w:p>
-    <w:p>
-      <w:pPr>
-        <w:jc w:val="center"/>
-        <w:rPr>
-          <w:color w:val="FF0000"/>
-        </w:rPr>
-      </w:pPr>
-    </w:p>
-    <w:p>
-      <w:pPr>
-        <w:rPr>
-          <w:color w:val="FF0000"/>
-        </w:rPr>
-      </w:pPr>
-    </w:p>
-    <w:p>
-      <w:pPr>
-        <w:jc w:val="center"/>
-        <w:rPr>
-          <w:color w:val="FF0000"/>
-        </w:rPr>
-      </w:pPr>
-    </w:p>
-    <w:p>
-      <w:pPr>
-        <w:pStyle w:val="Titre3"/>
-      </w:pPr>
-      <w:bookmarkStart w:id="53" w:name="_Toc264813823"/>
+      <w:bookmarkStart w:id="54" w:name="_Toc264813823"/>
       <w:r>
         <w:t>Terme du sous domaine de la gestion des recherches de fournisseurs</w:t>
       </w:r>
-      <w:bookmarkEnd w:id="53"/>
+      <w:bookmarkEnd w:id="54"/>
     </w:p>
     <w:p>
       <w:r>
@@ -16551,7 +16702,7 @@
                     </pic:cNvPicPr>
                   </pic:nvPicPr>
                   <pic:blipFill>
-                    <a:blip r:embed="rId47">
+                    <a:blip r:embed="rId49">
                       <a:extLst>
                         <a:ext uri="{28A0092B-C50C-407E-A947-70E740481C1C}">
                           <a14:useLocalDpi xmlns:a14="http://schemas.microsoft.com/office/drawing/2010/main" val="0"/>
@@ -16599,11 +16750,11 @@
       <w:pPr>
         <w:pStyle w:val="Titre3"/>
       </w:pPr>
-      <w:bookmarkStart w:id="54" w:name="_Toc264813824"/>
+      <w:bookmarkStart w:id="55" w:name="_Toc264813824"/>
       <w:r>
         <w:t>Terme du sous domaine de la gestion des contrats</w:t>
       </w:r>
-      <w:bookmarkEnd w:id="54"/>
+      <w:bookmarkEnd w:id="55"/>
     </w:p>
     <w:p/>
     <w:p/>
@@ -16618,11 +16769,11 @@
       <w:pPr>
         <w:pStyle w:val="Titre2"/>
       </w:pPr>
-      <w:bookmarkStart w:id="55" w:name="_Toc264813825"/>
+      <w:bookmarkStart w:id="56" w:name="_Toc264813825"/>
       <w:r>
         <w:t>Diagramme d’états-transitions – évolution des objets métiers</w:t>
       </w:r>
-      <w:bookmarkEnd w:id="55"/>
+      <w:bookmarkEnd w:id="56"/>
     </w:p>
     <w:p>
       <w:pPr>
@@ -16766,7 +16917,23 @@
           <w:rFonts w:ascii="Times New Roman" w:hAnsi="Times New Roman" w:cs="Times New Roman"/>
           <w:szCs w:val="24"/>
         </w:rPr>
-        <w:t>de modéliser quatres diagrammes : « Annonce », « Contrat », « Ticket d’entretien » et « CV ».</w:t>
+        <w:t xml:space="preserve">de modéliser </w:t>
+      </w:r>
+      <w:proofErr w:type="spellStart"/>
+      <w:r>
+        <w:rPr>
+          <w:rFonts w:ascii="Times New Roman" w:hAnsi="Times New Roman" w:cs="Times New Roman"/>
+          <w:szCs w:val="24"/>
+        </w:rPr>
+        <w:t>quatres</w:t>
+      </w:r>
+      <w:proofErr w:type="spellEnd"/>
+      <w:r>
+        <w:rPr>
+          <w:rFonts w:ascii="Times New Roman" w:hAnsi="Times New Roman" w:cs="Times New Roman"/>
+          <w:szCs w:val="24"/>
+        </w:rPr>
+        <w:t xml:space="preserve"> diagrammes : « Annonce », « Contrat », « Ticket d’entretien » et « CV ».</w:t>
       </w:r>
     </w:p>
     <w:p>
@@ -16852,7 +17019,6 @@
         <w:pStyle w:val="Titre4"/>
       </w:pPr>
       <w:r>
-        <w:lastRenderedPageBreak/>
         <w:t>Diagramme de classes de « Recherche fournisseur »</w:t>
       </w:r>
     </w:p>
@@ -16901,10 +17067,7 @@
         </w:numPr>
       </w:pPr>
       <w:r>
-        <w:t xml:space="preserve">Terme du sous domaine de la gestion des </w:t>
-      </w:r>
-      <w:r>
-        <w:t>suivis des contrats</w:t>
+        <w:t>Terme du sous domaine de la gestion des suivis des contrats</w:t>
       </w:r>
     </w:p>
     <w:p/>
@@ -16917,10 +17080,7 @@
         </w:numPr>
       </w:pPr>
       <w:r>
-        <w:t xml:space="preserve">Terme du sous domaine de la gestion des suivis des </w:t>
-      </w:r>
-      <w:r>
-        <w:t>fournisseurs</w:t>
+        <w:t>Terme du sous domaine de la gestion des suivis des fournisseurs</w:t>
       </w:r>
     </w:p>
     <w:p/>
@@ -16929,13 +17089,8 @@
         <w:pStyle w:val="Titre2"/>
       </w:pPr>
       <w:r>
-        <w:t xml:space="preserve">Diagramme de </w:t>
-      </w:r>
-      <w:r>
-        <w:t>d’états-transitions – evolution des objets</w:t>
-      </w:r>
-      <w:bookmarkStart w:id="56" w:name="_GoBack"/>
-      <w:bookmarkEnd w:id="56"/>
+        <w:t>Diagramme de d’états-transitions – evolution des objets</w:t>
+      </w:r>
     </w:p>
     <w:p/>
     <w:p>
@@ -16974,7 +17129,7 @@
                     </pic:cNvPicPr>
                   </pic:nvPicPr>
                   <pic:blipFill>
-                    <a:blip r:embed="rId48">
+                    <a:blip r:embed="rId50">
                       <a:extLst>
                         <a:ext uri="{28A0092B-C50C-407E-A947-70E740481C1C}">
                           <a14:useLocalDpi xmlns:a14="http://schemas.microsoft.com/office/drawing/2010/main" val="0"/>
@@ -17074,7 +17229,7 @@
                     </pic:cNvPicPr>
                   </pic:nvPicPr>
                   <pic:blipFill>
-                    <a:blip r:embed="rId49">
+                    <a:blip r:embed="rId51">
                       <a:extLst>
                         <a:ext uri="{28A0092B-C50C-407E-A947-70E740481C1C}">
                           <a14:useLocalDpi xmlns:a14="http://schemas.microsoft.com/office/drawing/2010/main" val="0"/>
@@ -17173,7 +17328,7 @@
                     </pic:cNvPicPr>
                   </pic:nvPicPr>
                   <pic:blipFill>
-                    <a:blip r:embed="rId50">
+                    <a:blip r:embed="rId52">
                       <a:extLst>
                         <a:ext uri="{28A0092B-C50C-407E-A947-70E740481C1C}">
                           <a14:useLocalDpi xmlns:a14="http://schemas.microsoft.com/office/drawing/2010/main" val="0"/>
@@ -17253,7 +17408,7 @@
                     </pic:cNvPicPr>
                   </pic:nvPicPr>
                   <pic:blipFill>
-                    <a:blip r:embed="rId51">
+                    <a:blip r:embed="rId53">
                       <a:extLst>
                         <a:ext uri="{28A0092B-C50C-407E-A947-70E740481C1C}">
                           <a14:useLocalDpi xmlns:a14="http://schemas.microsoft.com/office/drawing/2010/main" val="0"/>
@@ -17327,7 +17482,7 @@
                     </pic:cNvPicPr>
                   </pic:nvPicPr>
                   <pic:blipFill>
-                    <a:blip r:embed="rId52">
+                    <a:blip r:embed="rId54">
                       <a:extLst>
                         <a:ext uri="{28A0092B-C50C-407E-A947-70E740481C1C}">
                           <a14:useLocalDpi xmlns:a14="http://schemas.microsoft.com/office/drawing/2010/main" val="0"/>
@@ -17503,7 +17658,7 @@
     <w:p/>
     <w:p/>
     <w:sectPr>
-      <w:footerReference w:type="default" r:id="rId53"/>
+      <w:footerReference w:type="default" r:id="rId55"/>
       <w:pgSz w:w="12240" w:h="15840"/>
       <w:pgMar w:top="1418" w:right="1418" w:bottom="1418" w:left="1418" w:header="720" w:footer="720" w:gutter="0"/>
       <w:pgNumType w:start="0"/>
@@ -24800,7 +24955,7 @@
 </file>
 
 <file path=customXml/itemProps4.xml><?xml version="1.0" encoding="utf-8"?>
-<ds:datastoreItem xmlns:ds="http://schemas.openxmlformats.org/officeDocument/2006/customXml" ds:itemID="{BBC0CA89-E663-C440-9ACB-F38D0ADA0575}">
+<ds:datastoreItem xmlns:ds="http://schemas.openxmlformats.org/officeDocument/2006/customXml" ds:itemID="{DD15136E-591F-D24F-B646-BCED4E63A6B9}">
   <ds:schemaRefs>
     <ds:schemaRef ds:uri="http://schemas.openxmlformats.org/officeDocument/2006/bibliography"/>
   </ds:schemaRefs>

</xml_diff>

<commit_message>
ajout diagramme classe suivi des contrats et correction demandeClients
</commit_message>
<xml_diff>
--- a/Ly_Ha (Kevin).docx
+++ b/Ly_Ha (Kevin).docx
@@ -16225,10 +16225,10 @@
           <w:noProof/>
         </w:rPr>
         <w:drawing>
-          <wp:inline distT="0" distB="0" distL="0" distR="0" wp14:anchorId="4F038BC2" wp14:editId="5692F95C">
-            <wp:extent cx="5730240" cy="4053840"/>
-            <wp:effectExtent l="0" t="0" r="10160" b="10160"/>
-            <wp:docPr id="47" name="Image 47" descr="Macintosh HD:Users:jean-michelly:Projets:Modèle de domaine:Domaine_DemandesClients.png"/>
+          <wp:inline distT="0" distB="0" distL="0" distR="0" wp14:anchorId="46194952" wp14:editId="4E1B152D">
+            <wp:extent cx="5730240" cy="4236720"/>
+            <wp:effectExtent l="0" t="0" r="10160" b="5080"/>
+            <wp:docPr id="58" name="Image 58" descr="Macintosh HD:Users:jean-michelly:Projets:Modèle de domaine:Domaine_DemandesClients.png"/>
             <wp:cNvGraphicFramePr>
               <a:graphicFrameLocks xmlns:a="http://schemas.openxmlformats.org/drawingml/2006/main" noChangeAspect="1"/>
             </wp:cNvGraphicFramePr>
@@ -16236,7 +16236,7 @@
               <a:graphicData uri="http://schemas.openxmlformats.org/drawingml/2006/picture">
                 <pic:pic xmlns:pic="http://schemas.openxmlformats.org/drawingml/2006/picture">
                   <pic:nvPicPr>
-                    <pic:cNvPr id="0" name="Picture 6" descr="Macintosh HD:Users:jean-michelly:Projets:Modèle de domaine:Domaine_DemandesClients.png"/>
+                    <pic:cNvPr id="0" name="Picture 7" descr="Macintosh HD:Users:jean-michelly:Projets:Modèle de domaine:Domaine_DemandesClients.png"/>
                     <pic:cNvPicPr>
                       <a:picLocks noChangeAspect="1" noChangeArrowheads="1"/>
                     </pic:cNvPicPr>
@@ -16257,7 +16257,7 @@
                   <pic:spPr bwMode="auto">
                     <a:xfrm>
                       <a:off x="0" y="0"/>
-                      <a:ext cx="5730240" cy="4053840"/>
+                      <a:ext cx="5730240" cy="4236720"/>
                     </a:xfrm>
                     <a:prstGeom prst="rect">
                       <a:avLst/>
@@ -16367,10 +16367,10 @@
           <w:noProof/>
         </w:rPr>
         <w:drawing>
-          <wp:inline distT="0" distB="0" distL="0" distR="0" wp14:anchorId="43FFE528" wp14:editId="11C837B0">
-            <wp:extent cx="5974080" cy="4003040"/>
-            <wp:effectExtent l="0" t="0" r="0" b="10160"/>
-            <wp:docPr id="29" name="Image 29" descr="Macintosh HD:Users:jean-michelly:Projets:Modèle de domaine:Domaine_GestionContrats.png"/>
+          <wp:inline distT="0" distB="0" distL="0" distR="0" wp14:anchorId="6BCA4A5E" wp14:editId="422ED2AD">
+            <wp:extent cx="5963920" cy="4226560"/>
+            <wp:effectExtent l="0" t="0" r="5080" b="0"/>
+            <wp:docPr id="54" name="Image 54" descr="Macintosh HD:Users:jean-michelly:Projets:Modèle de domaine:Domaine_GestionContrats.png"/>
             <wp:cNvGraphicFramePr>
               <a:graphicFrameLocks xmlns:a="http://schemas.openxmlformats.org/drawingml/2006/main" noChangeAspect="1"/>
             </wp:cNvGraphicFramePr>
@@ -16399,7 +16399,7 @@
                   <pic:spPr bwMode="auto">
                     <a:xfrm>
                       <a:off x="0" y="0"/>
-                      <a:ext cx="5974080" cy="4003040"/>
+                      <a:ext cx="5963920" cy="4226560"/>
                     </a:xfrm>
                     <a:prstGeom prst="rect">
                       <a:avLst/>
@@ -16555,10 +16555,10 @@
           <w:noProof/>
         </w:rPr>
         <w:drawing>
-          <wp:inline distT="0" distB="0" distL="0" distR="0" wp14:anchorId="560B275D" wp14:editId="22E1AFB0">
-            <wp:extent cx="5963920" cy="3870960"/>
-            <wp:effectExtent l="0" t="0" r="5080" b="0"/>
-            <wp:docPr id="48" name="Image 48" descr="Macintosh HD:Users:jean-michelly:Projets:Diagrammes de classes:Class DemandesClients.png"/>
+          <wp:inline distT="0" distB="0" distL="0" distR="0" wp14:anchorId="0ADB704F" wp14:editId="09AE27E3">
+            <wp:extent cx="5963920" cy="4104640"/>
+            <wp:effectExtent l="0" t="0" r="5080" b="10160"/>
+            <wp:docPr id="59" name="Image 59" descr="Macintosh HD:Users:jean-michelly:Projets:Diagrammes de classes:Class DemandesClients.png"/>
             <wp:cNvGraphicFramePr>
               <a:graphicFrameLocks xmlns:a="http://schemas.openxmlformats.org/drawingml/2006/main" noChangeAspect="1"/>
             </wp:cNvGraphicFramePr>
@@ -16566,7 +16566,7 @@
               <a:graphicData uri="http://schemas.openxmlformats.org/drawingml/2006/picture">
                 <pic:pic xmlns:pic="http://schemas.openxmlformats.org/drawingml/2006/picture">
                   <pic:nvPicPr>
-                    <pic:cNvPr id="0" name="Picture 3" descr="Macintosh HD:Users:jean-michelly:Projets:Diagrammes de classes:Class DemandesClients.png"/>
+                    <pic:cNvPr id="0" name="Picture 8" descr="Macintosh HD:Users:jean-michelly:Projets:Diagrammes de classes:Class DemandesClients.png"/>
                     <pic:cNvPicPr>
                       <a:picLocks noChangeAspect="1" noChangeArrowheads="1"/>
                     </pic:cNvPicPr>
@@ -16587,7 +16587,7 @@
                   <pic:spPr bwMode="auto">
                     <a:xfrm>
                       <a:off x="0" y="0"/>
-                      <a:ext cx="5963920" cy="3870960"/>
+                      <a:ext cx="5963920" cy="4104640"/>
                     </a:xfrm>
                     <a:prstGeom prst="rect">
                       <a:avLst/>
@@ -16603,73 +16603,71 @@
           </wp:inline>
         </w:drawing>
       </w:r>
-      <w:bookmarkStart w:id="53" w:name="_GoBack"/>
+    </w:p>
+    <w:p>
+      <w:pPr>
+        <w:jc w:val="center"/>
+        <w:rPr>
+          <w:color w:val="FF0000"/>
+        </w:rPr>
+      </w:pPr>
+    </w:p>
+    <w:p>
+      <w:pPr>
+        <w:jc w:val="center"/>
+        <w:rPr>
+          <w:color w:val="FF0000"/>
+        </w:rPr>
+      </w:pPr>
+    </w:p>
+    <w:p>
+      <w:pPr>
+        <w:jc w:val="center"/>
+        <w:rPr>
+          <w:color w:val="FF0000"/>
+        </w:rPr>
+      </w:pPr>
+    </w:p>
+    <w:p>
+      <w:pPr>
+        <w:jc w:val="center"/>
+        <w:rPr>
+          <w:color w:val="FF0000"/>
+        </w:rPr>
+      </w:pPr>
+    </w:p>
+    <w:p>
+      <w:pPr>
+        <w:jc w:val="center"/>
+        <w:rPr>
+          <w:color w:val="FF0000"/>
+        </w:rPr>
+      </w:pPr>
+    </w:p>
+    <w:p>
+      <w:pPr>
+        <w:rPr>
+          <w:color w:val="FF0000"/>
+        </w:rPr>
+      </w:pPr>
+    </w:p>
+    <w:p>
+      <w:pPr>
+        <w:jc w:val="center"/>
+        <w:rPr>
+          <w:color w:val="FF0000"/>
+        </w:rPr>
+      </w:pPr>
+    </w:p>
+    <w:p>
+      <w:pPr>
+        <w:pStyle w:val="Titre3"/>
+      </w:pPr>
+      <w:bookmarkStart w:id="53" w:name="_Toc264813823"/>
+      <w:r>
+        <w:t>Terme du sous domaine de la gestion des recherches de fournisseurs</w:t>
+      </w:r>
       <w:bookmarkEnd w:id="53"/>
-    </w:p>
-    <w:p>
-      <w:pPr>
-        <w:jc w:val="center"/>
-        <w:rPr>
-          <w:color w:val="FF0000"/>
-        </w:rPr>
-      </w:pPr>
-    </w:p>
-    <w:p>
-      <w:pPr>
-        <w:jc w:val="center"/>
-        <w:rPr>
-          <w:color w:val="FF0000"/>
-        </w:rPr>
-      </w:pPr>
-    </w:p>
-    <w:p>
-      <w:pPr>
-        <w:jc w:val="center"/>
-        <w:rPr>
-          <w:color w:val="FF0000"/>
-        </w:rPr>
-      </w:pPr>
-    </w:p>
-    <w:p>
-      <w:pPr>
-        <w:jc w:val="center"/>
-        <w:rPr>
-          <w:color w:val="FF0000"/>
-        </w:rPr>
-      </w:pPr>
-    </w:p>
-    <w:p>
-      <w:pPr>
-        <w:jc w:val="center"/>
-        <w:rPr>
-          <w:color w:val="FF0000"/>
-        </w:rPr>
-      </w:pPr>
-    </w:p>
-    <w:p>
-      <w:pPr>
-        <w:rPr>
-          <w:color w:val="FF0000"/>
-        </w:rPr>
-      </w:pPr>
-    </w:p>
-    <w:p>
-      <w:pPr>
-        <w:jc w:val="center"/>
-        <w:rPr>
-          <w:color w:val="FF0000"/>
-        </w:rPr>
-      </w:pPr>
-    </w:p>
-    <w:p>
-      <w:pPr>
-        <w:pStyle w:val="Titre3"/>
-      </w:pPr>
-      <w:bookmarkStart w:id="54" w:name="_Toc264813823"/>
-      <w:r>
-        <w:t>Terme du sous domaine de la gestion des recherches de fournisseurs</w:t>
-      </w:r>
-      <w:bookmarkEnd w:id="54"/>
     </w:p>
     <w:p>
       <w:r>
@@ -16750,11 +16748,11 @@
       <w:pPr>
         <w:pStyle w:val="Titre3"/>
       </w:pPr>
-      <w:bookmarkStart w:id="55" w:name="_Toc264813824"/>
+      <w:bookmarkStart w:id="54" w:name="_Toc264813824"/>
       <w:r>
         <w:t>Terme du sous domaine de la gestion des contrats</w:t>
       </w:r>
-      <w:bookmarkEnd w:id="55"/>
+      <w:bookmarkEnd w:id="54"/>
     </w:p>
     <w:p/>
     <w:p/>
@@ -16765,16 +16763,6 @@
     <w:p/>
     <w:p/>
     <w:p/>
-    <w:p>
-      <w:pPr>
-        <w:pStyle w:val="Titre2"/>
-      </w:pPr>
-      <w:bookmarkStart w:id="56" w:name="_Toc264813825"/>
-      <w:r>
-        <w:t>Diagramme d’états-transitions – évolution des objets métiers</w:t>
-      </w:r>
-      <w:bookmarkEnd w:id="56"/>
-    </w:p>
     <w:p>
       <w:pPr>
         <w:widowControl w:val="0"/>
@@ -16828,113 +16816,6 @@
           <w:szCs w:val="24"/>
         </w:rPr>
       </w:pPr>
-      <w:r>
-        <w:rPr>
-          <w:rFonts w:ascii="Times New Roman" w:hAnsi="Times New Roman" w:cs="Times New Roman"/>
-          <w:szCs w:val="24"/>
-        </w:rPr>
-        <w:t>N</w:t>
-      </w:r>
-      <w:r>
-        <w:rPr>
-          <w:rFonts w:ascii="Times New Roman" w:hAnsi="Times New Roman" w:cs="Times New Roman"/>
-          <w:szCs w:val="24"/>
-        </w:rPr>
-        <w:t>ous allons nous servir d</w:t>
-      </w:r>
-      <w:r>
-        <w:rPr>
-          <w:rFonts w:ascii="Times New Roman" w:hAnsi="Times New Roman" w:cs="Times New Roman"/>
-          <w:szCs w:val="24"/>
-        </w:rPr>
-        <w:t>u diagramme d’états-transitions après</w:t>
-      </w:r>
-      <w:r>
-        <w:rPr>
-          <w:rFonts w:ascii="Times New Roman" w:hAnsi="Times New Roman" w:cs="Times New Roman"/>
-          <w:szCs w:val="24"/>
-        </w:rPr>
-        <w:t xml:space="preserve"> avoir étudier les interactions</w:t>
-      </w:r>
-      <w:r>
-        <w:rPr>
-          <w:rFonts w:ascii="Times New Roman" w:hAnsi="Times New Roman" w:cs="Times New Roman"/>
-          <w:szCs w:val="24"/>
-        </w:rPr>
-        <w:br/>
-      </w:r>
-      <w:r>
-        <w:rPr>
-          <w:rFonts w:ascii="Times New Roman" w:hAnsi="Times New Roman" w:cs="Times New Roman"/>
-          <w:szCs w:val="24"/>
-        </w:rPr>
-        <w:t xml:space="preserve">des </w:t>
-      </w:r>
-      <w:r>
-        <w:rPr>
-          <w:rFonts w:ascii="Times New Roman" w:hAnsi="Times New Roman" w:cs="Times New Roman"/>
-          <w:szCs w:val="24"/>
-        </w:rPr>
-        <w:t>objets métiers du système. Désormais, nous allons nous intéresser à leur cycle de vie dans notre nouveau système d’information</w:t>
-      </w:r>
-      <w:r>
-        <w:rPr>
-          <w:rFonts w:ascii="Times New Roman" w:hAnsi="Times New Roman" w:cs="Times New Roman"/>
-          <w:szCs w:val="24"/>
-        </w:rPr>
-        <w:t xml:space="preserve">. Ainsi, nous pouvons représenter les différents états d’un objet </w:t>
-      </w:r>
-      <w:r>
-        <w:rPr>
-          <w:rFonts w:ascii="Times New Roman" w:hAnsi="Times New Roman" w:cs="Times New Roman"/>
-          <w:szCs w:val="24"/>
-        </w:rPr>
-        <w:t>pour</w:t>
-      </w:r>
-      <w:r>
-        <w:rPr>
-          <w:rFonts w:ascii="Times New Roman" w:hAnsi="Times New Roman" w:cs="Times New Roman"/>
-          <w:szCs w:val="24"/>
-        </w:rPr>
-        <w:t xml:space="preserve"> de la réalisation d’une tâche.</w:t>
-      </w:r>
-      <w:r>
-        <w:rPr>
-          <w:rFonts w:ascii="Times New Roman" w:hAnsi="Times New Roman" w:cs="Times New Roman"/>
-          <w:szCs w:val="24"/>
-        </w:rPr>
-        <w:t xml:space="preserve"> </w:t>
-      </w:r>
-      <w:r>
-        <w:rPr>
-          <w:rFonts w:ascii="Times New Roman" w:hAnsi="Times New Roman" w:cs="Times New Roman"/>
-          <w:szCs w:val="24"/>
-        </w:rPr>
-        <w:t xml:space="preserve">C’est pourquoi nous avons décidé </w:t>
-      </w:r>
-      <w:r>
-        <w:rPr>
-          <w:rFonts w:ascii="Times New Roman" w:hAnsi="Times New Roman" w:cs="Times New Roman"/>
-          <w:szCs w:val="24"/>
-        </w:rPr>
-        <w:t xml:space="preserve">de modéliser </w:t>
-      </w:r>
-      <w:proofErr w:type="spellStart"/>
-      <w:r>
-        <w:rPr>
-          <w:rFonts w:ascii="Times New Roman" w:hAnsi="Times New Roman" w:cs="Times New Roman"/>
-          <w:szCs w:val="24"/>
-        </w:rPr>
-        <w:t>quatres</w:t>
-      </w:r>
-      <w:proofErr w:type="spellEnd"/>
-      <w:r>
-        <w:rPr>
-          <w:rFonts w:ascii="Times New Roman" w:hAnsi="Times New Roman" w:cs="Times New Roman"/>
-          <w:szCs w:val="24"/>
-        </w:rPr>
-        <w:t xml:space="preserve"> diagrammes : « Annonce », « Contrat », « Ticket d’entretien » et « CV ».</w:t>
-      </w:r>
     </w:p>
     <w:p>
       <w:pPr>
@@ -16990,6 +16871,141 @@
     </w:p>
     <w:p>
       <w:pPr>
+        <w:pStyle w:val="Titre4"/>
+      </w:pPr>
+      <w:r>
+        <w:t>Diagramme de classes de « Recherche fournisseur »</w:t>
+      </w:r>
+    </w:p>
+    <w:p/>
+    <w:p>
+      <w:r>
+        <w:t>Dans ce diagramme, nous avons deux agrégations et une composition</w:t>
+      </w:r>
+      <w:r>
+        <w:t xml:space="preserve"> : </w:t>
+      </w:r>
+      <w:r>
+        <w:br/>
+        <w:t>- Si le planning est supprimé, alors le ticket d’entretien est supprimé également.</w:t>
+      </w:r>
+      <w:r>
+        <w:br/>
+      </w:r>
+      <w:r>
+        <w:t xml:space="preserve">- Les annonces agrègent plusieurs CV mais si </w:t>
+      </w:r>
+      <w:r>
+        <w:t>l’annonce est supprimée, les CV</w:t>
+      </w:r>
+      <w:r>
+        <w:t xml:space="preserve"> existent encore.</w:t>
+      </w:r>
+      <w:r>
+        <w:br/>
+        <w:t>- Les clients agrègent également plusieurs annonces mais si ils sont supprimés de la base les annonces peuvent encore exister</w:t>
+      </w:r>
+      <w:r>
+        <w:t>.</w:t>
+      </w:r>
+      <w:r>
+        <w:br/>
+      </w:r>
+    </w:p>
+    <w:p/>
+    <w:p>
+      <w:pPr>
+        <w:pStyle w:val="Titre3"/>
+        <w:numPr>
+          <w:ilvl w:val="2"/>
+          <w:numId w:val="46"/>
+        </w:numPr>
+      </w:pPr>
+      <w:r>
+        <w:lastRenderedPageBreak/>
+        <w:t>Terme du sous domaine de la gestion des suivis des contrats</w:t>
+      </w:r>
+    </w:p>
+    <w:p>
+      <w:r>
+        <w:rPr>
+          <w:noProof/>
+        </w:rPr>
+        <w:drawing>
+          <wp:inline distT="0" distB="0" distL="0" distR="0" wp14:anchorId="79D0C4B7" wp14:editId="049B84A2">
+            <wp:extent cx="5963920" cy="3616960"/>
+            <wp:effectExtent l="0" t="0" r="5080" b="0"/>
+            <wp:docPr id="60" name="Image 60" descr="Macintosh HD:Users:jean-michelly:Projets:Diagrammes de classes:Class GestionContrat.png"/>
+            <wp:cNvGraphicFramePr>
+              <a:graphicFrameLocks xmlns:a="http://schemas.openxmlformats.org/drawingml/2006/main" noChangeAspect="1"/>
+            </wp:cNvGraphicFramePr>
+            <a:graphic xmlns:a="http://schemas.openxmlformats.org/drawingml/2006/main">
+              <a:graphicData uri="http://schemas.openxmlformats.org/drawingml/2006/picture">
+                <pic:pic xmlns:pic="http://schemas.openxmlformats.org/drawingml/2006/picture">
+                  <pic:nvPicPr>
+                    <pic:cNvPr id="0" name="Picture 9" descr="Macintosh HD:Users:jean-michelly:Projets:Diagrammes de classes:Class GestionContrat.png"/>
+                    <pic:cNvPicPr>
+                      <a:picLocks noChangeAspect="1" noChangeArrowheads="1"/>
+                    </pic:cNvPicPr>
+                  </pic:nvPicPr>
+                  <pic:blipFill>
+                    <a:blip r:embed="rId50">
+                      <a:extLst>
+                        <a:ext uri="{28A0092B-C50C-407E-A947-70E740481C1C}">
+                          <a14:useLocalDpi xmlns:a14="http://schemas.microsoft.com/office/drawing/2010/main" val="0"/>
+                        </a:ext>
+                      </a:extLst>
+                    </a:blip>
+                    <a:srcRect/>
+                    <a:stretch>
+                      <a:fillRect/>
+                    </a:stretch>
+                  </pic:blipFill>
+                  <pic:spPr bwMode="auto">
+                    <a:xfrm>
+                      <a:off x="0" y="0"/>
+                      <a:ext cx="5963920" cy="3616960"/>
+                    </a:xfrm>
+                    <a:prstGeom prst="rect">
+                      <a:avLst/>
+                    </a:prstGeom>
+                    <a:noFill/>
+                    <a:ln>
+                      <a:noFill/>
+                    </a:ln>
+                  </pic:spPr>
+                </pic:pic>
+              </a:graphicData>
+            </a:graphic>
+          </wp:inline>
+        </w:drawing>
+      </w:r>
+      <w:bookmarkStart w:id="55" w:name="_GoBack"/>
+      <w:bookmarkEnd w:id="55"/>
+    </w:p>
+    <w:p>
+      <w:pPr>
+        <w:pStyle w:val="Titre3"/>
+        <w:numPr>
+          <w:ilvl w:val="2"/>
+          <w:numId w:val="46"/>
+        </w:numPr>
+      </w:pPr>
+      <w:r>
+        <w:t>Terme du sous domaine de la gestion des suivis des fournisseurs</w:t>
+      </w:r>
+    </w:p>
+    <w:p/>
+    <w:p>
+      <w:pPr>
+        <w:pStyle w:val="Titre2"/>
+      </w:pPr>
+      <w:r>
+        <w:t>Diagramme de d’états-transitions – evolution des objets</w:t>
+      </w:r>
+    </w:p>
+    <w:p>
+      <w:pPr>
         <w:widowControl w:val="0"/>
         <w:tabs>
           <w:tab w:val="left" w:pos="0"/>
@@ -17013,91 +17029,59 @@
           <w:szCs w:val="24"/>
         </w:rPr>
       </w:pPr>
-    </w:p>
-    <w:p>
-      <w:pPr>
-        <w:pStyle w:val="Titre4"/>
-      </w:pPr>
-      <w:r>
-        <w:t>Diagramme de classes de « Recherche fournisseur »</w:t>
+      <w:r>
+        <w:rPr>
+          <w:rFonts w:ascii="Times New Roman" w:hAnsi="Times New Roman" w:cs="Times New Roman"/>
+          <w:szCs w:val="24"/>
+        </w:rPr>
+        <w:t>N</w:t>
+      </w:r>
+      <w:r>
+        <w:rPr>
+          <w:rFonts w:ascii="Times New Roman" w:hAnsi="Times New Roman" w:cs="Times New Roman"/>
+          <w:szCs w:val="24"/>
+        </w:rPr>
+        <w:t>ous allons nous servir d</w:t>
+      </w:r>
+      <w:r>
+        <w:rPr>
+          <w:rFonts w:ascii="Times New Roman" w:hAnsi="Times New Roman" w:cs="Times New Roman"/>
+          <w:szCs w:val="24"/>
+        </w:rPr>
+        <w:t>u diagramme d’états-transitions après avoir étudier les interactions</w:t>
+      </w:r>
+      <w:r>
+        <w:rPr>
+          <w:rFonts w:ascii="Times New Roman" w:hAnsi="Times New Roman" w:cs="Times New Roman"/>
+          <w:szCs w:val="24"/>
+        </w:rPr>
+        <w:br/>
+        <w:t xml:space="preserve">des objets métiers du système. Désormais, nous allons nous intéresser à leur cycle de vie dans notre nouveau système d’information. Ainsi, nous pouvons représenter les différents états d’un objet pour de la réalisation d’une tâche. C’est pourquoi nous avons décidé de modéliser </w:t>
+      </w:r>
+      <w:proofErr w:type="spellStart"/>
+      <w:r>
+        <w:rPr>
+          <w:rFonts w:ascii="Times New Roman" w:hAnsi="Times New Roman" w:cs="Times New Roman"/>
+          <w:szCs w:val="24"/>
+        </w:rPr>
+        <w:t>quatres</w:t>
+      </w:r>
+      <w:proofErr w:type="spellEnd"/>
+      <w:r>
+        <w:rPr>
+          <w:rFonts w:ascii="Times New Roman" w:hAnsi="Times New Roman" w:cs="Times New Roman"/>
+          <w:szCs w:val="24"/>
+        </w:rPr>
+        <w:t xml:space="preserve"> diagrammes : « Annonce », « Contrat », « Ticket d’entretien » et « CV ».</w:t>
       </w:r>
     </w:p>
     <w:p/>
-    <w:p>
-      <w:r>
-        <w:t>Dans ce diagramme, nous avons deux agrégations et une composition</w:t>
-      </w:r>
-      <w:r>
-        <w:t xml:space="preserve"> : </w:t>
-      </w:r>
-      <w:r>
-        <w:br/>
-        <w:t>- Si le planning est supprimé, alors le ticket d’entretien est supprimé également.</w:t>
-      </w:r>
-      <w:r>
-        <w:br/>
-      </w:r>
-      <w:r>
-        <w:t xml:space="preserve">- Les annonces agrègent plusieurs CV mais si </w:t>
-      </w:r>
-      <w:r>
-        <w:t>l’annonce est supprimée, les CV</w:t>
-      </w:r>
-      <w:r>
-        <w:t xml:space="preserve"> existent encore.</w:t>
-      </w:r>
-      <w:r>
-        <w:br/>
-        <w:t>- Les clients agrègent également plusieurs annonces mais si ils sont supprimés de la base les annonces peuvent encore exister</w:t>
-      </w:r>
-      <w:r>
-        <w:t>.</w:t>
-      </w:r>
-      <w:r>
-        <w:br/>
-      </w:r>
-    </w:p>
     <w:p/>
     <w:p>
       <w:pPr>
         <w:pStyle w:val="Titre3"/>
-        <w:numPr>
-          <w:ilvl w:val="2"/>
-          <w:numId w:val="46"/>
-        </w:numPr>
-      </w:pPr>
-      <w:r>
-        <w:t>Terme du sous domaine de la gestion des suivis des contrats</w:t>
-      </w:r>
-    </w:p>
-    <w:p/>
-    <w:p>
-      <w:pPr>
-        <w:pStyle w:val="Titre3"/>
-        <w:numPr>
-          <w:ilvl w:val="2"/>
-          <w:numId w:val="46"/>
-        </w:numPr>
-      </w:pPr>
-      <w:r>
-        <w:t>Terme du sous domaine de la gestion des suivis des fournisseurs</w:t>
-      </w:r>
-    </w:p>
-    <w:p/>
-    <w:p>
-      <w:pPr>
-        <w:pStyle w:val="Titre2"/>
-      </w:pPr>
-      <w:r>
-        <w:t>Diagramme de d’états-transitions – evolution des objets</w:t>
-      </w:r>
-    </w:p>
-    <w:p/>
-    <w:p>
-      <w:pPr>
-        <w:pStyle w:val="Titre3"/>
-      </w:pPr>
-      <w:bookmarkStart w:id="57" w:name="_Toc264813826"/>
+      </w:pPr>
+      <w:bookmarkStart w:id="56" w:name="_Toc264813826"/>
       <w:r>
         <w:rPr>
           <w:noProof/>
@@ -17129,7 +17113,7 @@
                     </pic:cNvPicPr>
                   </pic:nvPicPr>
                   <pic:blipFill>
-                    <a:blip r:embed="rId50">
+                    <a:blip r:embed="rId51">
                       <a:extLst>
                         <a:ext uri="{28A0092B-C50C-407E-A947-70E740481C1C}">
                           <a14:useLocalDpi xmlns:a14="http://schemas.microsoft.com/office/drawing/2010/main" val="0"/>
@@ -17174,7 +17158,7 @@
       <w:r>
         <w:t>Evolution de l’objet « Annonce »</w:t>
       </w:r>
-      <w:bookmarkEnd w:id="57"/>
+      <w:bookmarkEnd w:id="56"/>
     </w:p>
     <w:p>
       <w:pPr>
@@ -17197,7 +17181,7 @@
       <w:pPr>
         <w:pStyle w:val="Titre3"/>
       </w:pPr>
-      <w:bookmarkStart w:id="58" w:name="_Toc264813827"/>
+      <w:bookmarkStart w:id="57" w:name="_Toc264813827"/>
       <w:r>
         <w:rPr>
           <w:noProof/>
@@ -17229,7 +17213,7 @@
                     </pic:cNvPicPr>
                   </pic:nvPicPr>
                   <pic:blipFill>
-                    <a:blip r:embed="rId51">
+                    <a:blip r:embed="rId52">
                       <a:extLst>
                         <a:ext uri="{28A0092B-C50C-407E-A947-70E740481C1C}">
                           <a14:useLocalDpi xmlns:a14="http://schemas.microsoft.com/office/drawing/2010/main" val="0"/>
@@ -17274,7 +17258,7 @@
       <w:r>
         <w:t>Evolution de l’objet « Contrat»</w:t>
       </w:r>
-      <w:bookmarkEnd w:id="58"/>
+      <w:bookmarkEnd w:id="57"/>
     </w:p>
     <w:p>
       <w:pPr>
@@ -17298,12 +17282,12 @@
       <w:pPr>
         <w:pStyle w:val="Titre3"/>
       </w:pPr>
-      <w:bookmarkStart w:id="59" w:name="_Toc264813828"/>
+      <w:bookmarkStart w:id="58" w:name="_Toc264813828"/>
       <w:r>
         <w:lastRenderedPageBreak/>
         <w:t>Evolution de l’objet « Ticket d’entretien»</w:t>
       </w:r>
-      <w:bookmarkEnd w:id="59"/>
+      <w:bookmarkEnd w:id="58"/>
     </w:p>
     <w:p>
       <w:r>
@@ -17328,7 +17312,7 @@
                     </pic:cNvPicPr>
                   </pic:nvPicPr>
                   <pic:blipFill>
-                    <a:blip r:embed="rId52">
+                    <a:blip r:embed="rId53">
                       <a:extLst>
                         <a:ext uri="{28A0092B-C50C-407E-A947-70E740481C1C}">
                           <a14:useLocalDpi xmlns:a14="http://schemas.microsoft.com/office/drawing/2010/main" val="0"/>
@@ -17373,7 +17357,7 @@
       <w:pPr>
         <w:pStyle w:val="Titre3"/>
       </w:pPr>
-      <w:bookmarkStart w:id="60" w:name="_Toc264813829"/>
+      <w:bookmarkStart w:id="59" w:name="_Toc264813829"/>
       <w:r>
         <w:t>Evolution de l’objet « </w:t>
       </w:r>
@@ -17383,7 +17367,7 @@
       <w:r>
         <w:t xml:space="preserve">» </w:t>
       </w:r>
-      <w:bookmarkEnd w:id="60"/>
+      <w:bookmarkEnd w:id="59"/>
     </w:p>
     <w:p>
       <w:r>
@@ -17408,7 +17392,7 @@
                     </pic:cNvPicPr>
                   </pic:nvPicPr>
                   <pic:blipFill>
-                    <a:blip r:embed="rId53">
+                    <a:blip r:embed="rId54">
                       <a:extLst>
                         <a:ext uri="{28A0092B-C50C-407E-A947-70E740481C1C}">
                           <a14:useLocalDpi xmlns:a14="http://schemas.microsoft.com/office/drawing/2010/main" val="0"/>
@@ -17482,7 +17466,7 @@
                     </pic:cNvPicPr>
                   </pic:nvPicPr>
                   <pic:blipFill>
-                    <a:blip r:embed="rId54">
+                    <a:blip r:embed="rId55">
                       <a:extLst>
                         <a:ext uri="{28A0092B-C50C-407E-A947-70E740481C1C}">
                           <a14:useLocalDpi xmlns:a14="http://schemas.microsoft.com/office/drawing/2010/main" val="0"/>
@@ -17523,14 +17507,14 @@
           <w:color w:val="215A95"/>
         </w:rPr>
       </w:pPr>
-      <w:bookmarkStart w:id="61" w:name="_Toc264813830"/>
+      <w:bookmarkStart w:id="60" w:name="_Toc264813830"/>
       <w:r>
         <w:rPr>
           <w:color w:val="215A95"/>
         </w:rPr>
         <w:t>Conclusion</w:t>
       </w:r>
-      <w:bookmarkEnd w:id="61"/>
+      <w:bookmarkEnd w:id="60"/>
     </w:p>
     <w:p/>
     <w:p/>
@@ -17658,7 +17642,7 @@
     <w:p/>
     <w:p/>
     <w:sectPr>
-      <w:footerReference w:type="default" r:id="rId55"/>
+      <w:footerReference w:type="default" r:id="rId56"/>
       <w:pgSz w:w="12240" w:h="15840"/>
       <w:pgMar w:top="1418" w:right="1418" w:bottom="1418" w:left="1418" w:header="720" w:footer="720" w:gutter="0"/>
       <w:pgNumType w:start="0"/>
@@ -17864,7 +17848,7 @@
               <w:noProof/>
               <w:color w:val="FFFFFF" w:themeColor="background1"/>
             </w:rPr>
-            <w:t>44</w:t>
+            <w:t>46</w:t>
           </w:r>
           <w:r>
             <w:rPr>
@@ -24955,7 +24939,7 @@
 </file>
 
 <file path=customXml/itemProps4.xml><?xml version="1.0" encoding="utf-8"?>
-<ds:datastoreItem xmlns:ds="http://schemas.openxmlformats.org/officeDocument/2006/customXml" ds:itemID="{DD15136E-591F-D24F-B646-BCED4E63A6B9}">
+<ds:datastoreItem xmlns:ds="http://schemas.openxmlformats.org/officeDocument/2006/customXml" ds:itemID="{E5719C5F-95E7-544B-931F-1C056BCB9C6F}">
   <ds:schemaRefs>
     <ds:schemaRef ds:uri="http://schemas.openxmlformats.org/officeDocument/2006/bibliography"/>
   </ds:schemaRefs>

</xml_diff>